<commit_message>
This should be everything
Everything looks right to me unless we're going to add more to the report
</commit_message>
<xml_diff>
--- a/documentation/FinalReport.docx
+++ b/documentation/FinalReport.docx
@@ -370,276 +370,6 @@
     </w:p>
     <w:p>
       <w:pPr>
-        <w:rPr>
-          <w:rFonts w:ascii="Times New Roman" w:hAnsi="Times New Roman" w:cs="Times New Roman"/>
-          <w:sz w:val="24"/>
-          <w:szCs w:val="24"/>
-        </w:rPr>
-      </w:pPr>
-    </w:p>
-    <w:p>
-      <w:pPr>
-        <w:rPr>
-          <w:rFonts w:ascii="Times New Roman" w:hAnsi="Times New Roman" w:cs="Times New Roman"/>
-          <w:sz w:val="24"/>
-          <w:szCs w:val="24"/>
-        </w:rPr>
-      </w:pPr>
-    </w:p>
-    <w:p>
-      <w:pPr>
-        <w:rPr>
-          <w:rFonts w:ascii="Times New Roman" w:hAnsi="Times New Roman" w:cs="Times New Roman"/>
-          <w:sz w:val="24"/>
-          <w:szCs w:val="24"/>
-        </w:rPr>
-      </w:pPr>
-    </w:p>
-    <w:p>
-      <w:pPr>
-        <w:rPr>
-          <w:rFonts w:ascii="Times New Roman" w:hAnsi="Times New Roman" w:cs="Times New Roman"/>
-          <w:sz w:val="24"/>
-          <w:szCs w:val="24"/>
-        </w:rPr>
-      </w:pPr>
-    </w:p>
-    <w:p>
-      <w:pPr>
-        <w:rPr>
-          <w:rFonts w:ascii="Times New Roman" w:hAnsi="Times New Roman" w:cs="Times New Roman"/>
-          <w:sz w:val="24"/>
-          <w:szCs w:val="24"/>
-        </w:rPr>
-      </w:pPr>
-    </w:p>
-    <w:p>
-      <w:pPr>
-        <w:rPr>
-          <w:rFonts w:ascii="Times New Roman" w:hAnsi="Times New Roman" w:cs="Times New Roman"/>
-          <w:sz w:val="24"/>
-          <w:szCs w:val="24"/>
-        </w:rPr>
-      </w:pPr>
-    </w:p>
-    <w:p>
-      <w:pPr>
-        <w:rPr>
-          <w:rFonts w:ascii="Times New Roman" w:hAnsi="Times New Roman" w:cs="Times New Roman"/>
-          <w:sz w:val="24"/>
-          <w:szCs w:val="24"/>
-        </w:rPr>
-      </w:pPr>
-    </w:p>
-    <w:p>
-      <w:pPr>
-        <w:rPr>
-          <w:rFonts w:ascii="Times New Roman" w:hAnsi="Times New Roman" w:cs="Times New Roman"/>
-          <w:sz w:val="24"/>
-          <w:szCs w:val="24"/>
-        </w:rPr>
-      </w:pPr>
-    </w:p>
-    <w:p>
-      <w:pPr>
-        <w:rPr>
-          <w:rFonts w:ascii="Times New Roman" w:hAnsi="Times New Roman" w:cs="Times New Roman"/>
-          <w:sz w:val="24"/>
-          <w:szCs w:val="24"/>
-        </w:rPr>
-      </w:pPr>
-    </w:p>
-    <w:p>
-      <w:pPr>
-        <w:rPr>
-          <w:rFonts w:ascii="Times New Roman" w:hAnsi="Times New Roman" w:cs="Times New Roman"/>
-          <w:sz w:val="24"/>
-          <w:szCs w:val="24"/>
-        </w:rPr>
-      </w:pPr>
-    </w:p>
-    <w:p>
-      <w:pPr>
-        <w:rPr>
-          <w:rFonts w:ascii="Times New Roman" w:hAnsi="Times New Roman" w:cs="Times New Roman"/>
-          <w:sz w:val="24"/>
-          <w:szCs w:val="24"/>
-        </w:rPr>
-      </w:pPr>
-    </w:p>
-    <w:p>
-      <w:pPr>
-        <w:rPr>
-          <w:rFonts w:ascii="Times New Roman" w:hAnsi="Times New Roman" w:cs="Times New Roman"/>
-          <w:sz w:val="24"/>
-          <w:szCs w:val="24"/>
-        </w:rPr>
-      </w:pPr>
-    </w:p>
-    <w:p>
-      <w:pPr>
-        <w:rPr>
-          <w:rFonts w:ascii="Times New Roman" w:hAnsi="Times New Roman" w:cs="Times New Roman"/>
-          <w:sz w:val="24"/>
-          <w:szCs w:val="24"/>
-        </w:rPr>
-      </w:pPr>
-    </w:p>
-    <w:p>
-      <w:pPr>
-        <w:rPr>
-          <w:rFonts w:ascii="Times New Roman" w:hAnsi="Times New Roman" w:cs="Times New Roman"/>
-          <w:sz w:val="24"/>
-          <w:szCs w:val="24"/>
-        </w:rPr>
-      </w:pPr>
-    </w:p>
-    <w:p>
-      <w:pPr>
-        <w:rPr>
-          <w:rFonts w:ascii="Times New Roman" w:hAnsi="Times New Roman" w:cs="Times New Roman"/>
-          <w:sz w:val="24"/>
-          <w:szCs w:val="24"/>
-        </w:rPr>
-      </w:pPr>
-    </w:p>
-    <w:p>
-      <w:pPr>
-        <w:rPr>
-          <w:rFonts w:ascii="Times New Roman" w:hAnsi="Times New Roman" w:cs="Times New Roman"/>
-          <w:sz w:val="24"/>
-          <w:szCs w:val="24"/>
-        </w:rPr>
-      </w:pPr>
-    </w:p>
-    <w:p>
-      <w:pPr>
-        <w:rPr>
-          <w:rFonts w:ascii="Times New Roman" w:hAnsi="Times New Roman" w:cs="Times New Roman"/>
-          <w:sz w:val="24"/>
-          <w:szCs w:val="24"/>
-        </w:rPr>
-      </w:pPr>
-    </w:p>
-    <w:p>
-      <w:pPr>
-        <w:rPr>
-          <w:rFonts w:ascii="Times New Roman" w:hAnsi="Times New Roman" w:cs="Times New Roman"/>
-          <w:sz w:val="24"/>
-          <w:szCs w:val="24"/>
-        </w:rPr>
-      </w:pPr>
-    </w:p>
-    <w:p>
-      <w:pPr>
-        <w:rPr>
-          <w:rFonts w:ascii="Times New Roman" w:hAnsi="Times New Roman" w:cs="Times New Roman"/>
-          <w:sz w:val="24"/>
-          <w:szCs w:val="24"/>
-        </w:rPr>
-      </w:pPr>
-    </w:p>
-    <w:p>
-      <w:pPr>
-        <w:rPr>
-          <w:rFonts w:ascii="Times New Roman" w:hAnsi="Times New Roman" w:cs="Times New Roman"/>
-          <w:sz w:val="24"/>
-          <w:szCs w:val="24"/>
-        </w:rPr>
-      </w:pPr>
-    </w:p>
-    <w:p>
-      <w:pPr>
-        <w:rPr>
-          <w:rFonts w:ascii="Times New Roman" w:hAnsi="Times New Roman" w:cs="Times New Roman"/>
-          <w:sz w:val="24"/>
-          <w:szCs w:val="24"/>
-        </w:rPr>
-      </w:pPr>
-    </w:p>
-    <w:p>
-      <w:pPr>
-        <w:rPr>
-          <w:rFonts w:ascii="Times New Roman" w:hAnsi="Times New Roman" w:cs="Times New Roman"/>
-          <w:sz w:val="24"/>
-          <w:szCs w:val="24"/>
-        </w:rPr>
-      </w:pPr>
-    </w:p>
-    <w:p>
-      <w:pPr>
-        <w:rPr>
-          <w:rFonts w:ascii="Times New Roman" w:hAnsi="Times New Roman" w:cs="Times New Roman"/>
-          <w:sz w:val="24"/>
-          <w:szCs w:val="24"/>
-        </w:rPr>
-      </w:pPr>
-    </w:p>
-    <w:p>
-      <w:pPr>
-        <w:rPr>
-          <w:rFonts w:ascii="Times New Roman" w:hAnsi="Times New Roman" w:cs="Times New Roman"/>
-          <w:sz w:val="24"/>
-          <w:szCs w:val="24"/>
-        </w:rPr>
-      </w:pPr>
-    </w:p>
-    <w:p>
-      <w:pPr>
-        <w:rPr>
-          <w:rFonts w:ascii="Times New Roman" w:hAnsi="Times New Roman" w:cs="Times New Roman"/>
-          <w:sz w:val="24"/>
-          <w:szCs w:val="24"/>
-        </w:rPr>
-      </w:pPr>
-    </w:p>
-    <w:p>
-      <w:pPr>
-        <w:rPr>
-          <w:rFonts w:ascii="Times New Roman" w:hAnsi="Times New Roman" w:cs="Times New Roman"/>
-          <w:sz w:val="24"/>
-          <w:szCs w:val="24"/>
-        </w:rPr>
-      </w:pPr>
-    </w:p>
-    <w:p>
-      <w:pPr>
-        <w:rPr>
-          <w:rFonts w:ascii="Times New Roman" w:hAnsi="Times New Roman" w:cs="Times New Roman"/>
-          <w:sz w:val="24"/>
-          <w:szCs w:val="24"/>
-        </w:rPr>
-      </w:pPr>
-    </w:p>
-    <w:p>
-      <w:pPr>
-        <w:rPr>
-          <w:rFonts w:ascii="Times New Roman" w:hAnsi="Times New Roman" w:cs="Times New Roman"/>
-          <w:sz w:val="24"/>
-          <w:szCs w:val="24"/>
-        </w:rPr>
-      </w:pPr>
-    </w:p>
-    <w:p>
-      <w:pPr>
-        <w:rPr>
-          <w:rFonts w:ascii="Times New Roman" w:hAnsi="Times New Roman" w:cs="Times New Roman"/>
-          <w:sz w:val="24"/>
-          <w:szCs w:val="24"/>
-        </w:rPr>
-      </w:pPr>
-    </w:p>
-    <w:p>
-      <w:pPr>
-        <w:rPr>
-          <w:rFonts w:ascii="Times New Roman" w:hAnsi="Times New Roman" w:cs="Times New Roman"/>
-          <w:sz w:val="24"/>
-          <w:szCs w:val="24"/>
-        </w:rPr>
-      </w:pPr>
-    </w:p>
-    <w:p>
-      <w:pPr>
         <w:jc w:val="center"/>
         <w:rPr>
           <w:rFonts w:ascii="Times New Roman" w:hAnsi="Times New Roman" w:cs="Times New Roman"/>
@@ -653,6 +383,7 @@
           <w:sz w:val="24"/>
           <w:szCs w:val="24"/>
         </w:rPr>
+        <w:lastRenderedPageBreak/>
         <w:t>Implementation output pictures:</w:t>
       </w:r>
     </w:p>
@@ -693,7 +424,15 @@
           <w:sz w:val="24"/>
           <w:szCs w:val="24"/>
         </w:rPr>
-        <w:t xml:space="preserve"> 256:</w:t>
+        <w:t xml:space="preserve"> </w:t>
+      </w:r>
+      <w:r>
+        <w:rPr>
+          <w:rFonts w:ascii="Times New Roman" w:hAnsi="Times New Roman" w:cs="Times New Roman"/>
+          <w:sz w:val="24"/>
+          <w:szCs w:val="24"/>
+        </w:rPr>
+        <w:t>Tower256</w:t>
       </w:r>
     </w:p>
     <w:p>
@@ -1062,6 +801,24 @@
     </w:p>
     <w:p>
       <w:pPr>
+        <w:rPr>
+          <w:rFonts w:ascii="Times New Roman" w:hAnsi="Times New Roman" w:cs="Times New Roman"/>
+          <w:sz w:val="24"/>
+          <w:szCs w:val="24"/>
+        </w:rPr>
+      </w:pPr>
+    </w:p>
+    <w:p>
+      <w:pPr>
+        <w:rPr>
+          <w:rFonts w:ascii="Times New Roman" w:hAnsi="Times New Roman" w:cs="Times New Roman"/>
+          <w:sz w:val="24"/>
+          <w:szCs w:val="24"/>
+        </w:rPr>
+      </w:pPr>
+    </w:p>
+    <w:p>
+      <w:pPr>
         <w:pStyle w:val="ListParagraph"/>
         <w:numPr>
           <w:ilvl w:val="0"/>
@@ -1081,7 +838,7 @@
           <w:szCs w:val="24"/>
         </w:rPr>
         <w:lastRenderedPageBreak/>
-        <w:t>Cuda</w:t>
+        <w:t>Mpi</w:t>
       </w:r>
       <w:proofErr w:type="spellEnd"/>
       <w:r>
@@ -1090,43 +847,588 @@
           <w:sz w:val="24"/>
           <w:szCs w:val="24"/>
         </w:rPr>
-        <w:t xml:space="preserve"> 256</w:t>
-      </w:r>
-    </w:p>
-    <w:p>
-      <w:pPr>
-        <w:pStyle w:val="ListParagraph"/>
-        <w:rPr>
-          <w:rFonts w:ascii="Times New Roman" w:hAnsi="Times New Roman" w:cs="Times New Roman"/>
-          <w:sz w:val="24"/>
-          <w:szCs w:val="24"/>
-        </w:rPr>
-      </w:pPr>
-    </w:p>
-    <w:p>
-      <w:pPr>
-        <w:pStyle w:val="ListParagraph"/>
-        <w:rPr>
-          <w:rFonts w:ascii="Times New Roman" w:hAnsi="Times New Roman" w:cs="Times New Roman"/>
-          <w:sz w:val="24"/>
-          <w:szCs w:val="24"/>
-        </w:rPr>
-      </w:pPr>
-      <w:r>
-        <w:rPr>
-          <w:rFonts w:ascii="Times New Roman" w:hAnsi="Times New Roman" w:cs="Times New Roman"/>
+        <w:t xml:space="preserve"> </w:t>
+      </w:r>
+      <w:r>
+        <w:rPr>
+          <w:rFonts w:ascii="Times New Roman" w:hAnsi="Times New Roman" w:cs="Times New Roman"/>
+          <w:sz w:val="24"/>
+          <w:szCs w:val="24"/>
+        </w:rPr>
+        <w:t>Tower256</w:t>
+      </w:r>
+    </w:p>
+    <w:p>
+      <w:pPr>
+        <w:pStyle w:val="ListParagraph"/>
+        <w:rPr>
+          <w:rFonts w:ascii="Times New Roman" w:hAnsi="Times New Roman" w:cs="Times New Roman"/>
+          <w:sz w:val="24"/>
+          <w:szCs w:val="24"/>
+        </w:rPr>
+      </w:pPr>
+      <w:r>
+        <w:rPr>
           <w:noProof/>
           <w:sz w:val="24"/>
           <w:szCs w:val="24"/>
         </w:rPr>
         <w:drawing>
-          <wp:anchor distT="0" distB="0" distL="114300" distR="114300" simplePos="0" relativeHeight="251659264" behindDoc="0" locked="0" layoutInCell="1" allowOverlap="1" wp14:anchorId="4D4D017C" wp14:editId="36593F1E">
+          <wp:anchor distT="0" distB="0" distL="114300" distR="114300" simplePos="0" relativeHeight="251658240" behindDoc="0" locked="0" layoutInCell="1" allowOverlap="1" wp14:anchorId="366517B9" wp14:editId="46117D61">
             <wp:simplePos x="0" y="0"/>
             <wp:positionH relativeFrom="margin">
-              <wp:posOffset>-295275</wp:posOffset>
+              <wp:posOffset>3303869</wp:posOffset>
             </wp:positionH>
             <wp:positionV relativeFrom="paragraph">
-              <wp:posOffset>250190</wp:posOffset>
+              <wp:posOffset>112659</wp:posOffset>
+            </wp:positionV>
+            <wp:extent cx="2701158" cy="6820730"/>
+            <wp:effectExtent l="0" t="0" r="4445" b="0"/>
+            <wp:wrapNone/>
+            <wp:docPr id="4" name="Picture 4"/>
+            <wp:cNvGraphicFramePr>
+              <a:graphicFrameLocks xmlns:a="http://schemas.openxmlformats.org/drawingml/2006/main" noChangeAspect="1"/>
+            </wp:cNvGraphicFramePr>
+            <a:graphic xmlns:a="http://schemas.openxmlformats.org/drawingml/2006/main">
+              <a:graphicData uri="http://schemas.openxmlformats.org/drawingml/2006/picture">
+                <pic:pic xmlns:pic="http://schemas.openxmlformats.org/drawingml/2006/picture">
+                  <pic:nvPicPr>
+                    <pic:cNvPr id="4" name="mpi256.bmp"/>
+                    <pic:cNvPicPr/>
+                  </pic:nvPicPr>
+                  <pic:blipFill rotWithShape="1">
+                    <a:blip r:embed="rId10" cstate="print">
+                      <a:extLst>
+                        <a:ext uri="{28A0092B-C50C-407E-A947-70E740481C1C}">
+                          <a14:useLocalDpi xmlns:a14="http://schemas.microsoft.com/office/drawing/2010/main" val="0"/>
+                        </a:ext>
+                      </a:extLst>
+                    </a:blip>
+                    <a:srcRect l="64803" t="3928" r="17049" b="5564"/>
+                    <a:stretch/>
+                  </pic:blipFill>
+                  <pic:spPr bwMode="auto">
+                    <a:xfrm>
+                      <a:off x="0" y="0"/>
+                      <a:ext cx="2701158" cy="6820730"/>
+                    </a:xfrm>
+                    <a:prstGeom prst="rect">
+                      <a:avLst/>
+                    </a:prstGeom>
+                    <a:ln>
+                      <a:noFill/>
+                    </a:ln>
+                    <a:extLst>
+                      <a:ext uri="{53640926-AAD7-44D8-BBD7-CCE9431645EC}">
+                        <a14:shadowObscured xmlns:a14="http://schemas.microsoft.com/office/drawing/2010/main"/>
+                      </a:ext>
+                    </a:extLst>
+                  </pic:spPr>
+                </pic:pic>
+              </a:graphicData>
+            </a:graphic>
+            <wp14:sizeRelH relativeFrom="margin">
+              <wp14:pctWidth>0</wp14:pctWidth>
+            </wp14:sizeRelH>
+            <wp14:sizeRelV relativeFrom="margin">
+              <wp14:pctHeight>0</wp14:pctHeight>
+            </wp14:sizeRelV>
+          </wp:anchor>
+        </w:drawing>
+      </w:r>
+      <w:r>
+        <w:rPr>
+          <w:noProof/>
+          <w:sz w:val="24"/>
+          <w:szCs w:val="24"/>
+        </w:rPr>
+        <w:drawing>
+          <wp:anchor distT="0" distB="0" distL="114300" distR="114300" simplePos="0" relativeHeight="251666432" behindDoc="0" locked="0" layoutInCell="1" allowOverlap="1" wp14:anchorId="68BF3057" wp14:editId="012E6473">
+            <wp:simplePos x="0" y="0"/>
+            <wp:positionH relativeFrom="margin">
+              <wp:posOffset>-224287</wp:posOffset>
+            </wp:positionH>
+            <wp:positionV relativeFrom="paragraph">
+              <wp:posOffset>121871</wp:posOffset>
+            </wp:positionV>
+            <wp:extent cx="2717321" cy="6799027"/>
+            <wp:effectExtent l="0" t="0" r="6985" b="1905"/>
+            <wp:wrapNone/>
+            <wp:docPr id="8" name="Picture 8"/>
+            <wp:cNvGraphicFramePr>
+              <a:graphicFrameLocks xmlns:a="http://schemas.openxmlformats.org/drawingml/2006/main" noChangeAspect="1"/>
+            </wp:cNvGraphicFramePr>
+            <a:graphic xmlns:a="http://schemas.openxmlformats.org/drawingml/2006/main">
+              <a:graphicData uri="http://schemas.openxmlformats.org/drawingml/2006/picture">
+                <pic:pic xmlns:pic="http://schemas.openxmlformats.org/drawingml/2006/picture">
+                  <pic:nvPicPr>
+                    <pic:cNvPr id="4" name="mpi256.bmp"/>
+                    <pic:cNvPicPr/>
+                  </pic:nvPicPr>
+                  <pic:blipFill rotWithShape="1">
+                    <a:blip r:embed="rId10" cstate="print">
+                      <a:extLst>
+                        <a:ext uri="{28A0092B-C50C-407E-A947-70E740481C1C}">
+                          <a14:useLocalDpi xmlns:a14="http://schemas.microsoft.com/office/drawing/2010/main" val="0"/>
+                        </a:ext>
+                      </a:extLst>
+                    </a:blip>
+                    <a:srcRect l="20800" t="3928" r="60886" b="5564"/>
+                    <a:stretch/>
+                  </pic:blipFill>
+                  <pic:spPr bwMode="auto">
+                    <a:xfrm>
+                      <a:off x="0" y="0"/>
+                      <a:ext cx="2729552" cy="6829630"/>
+                    </a:xfrm>
+                    <a:prstGeom prst="rect">
+                      <a:avLst/>
+                    </a:prstGeom>
+                    <a:ln>
+                      <a:noFill/>
+                    </a:ln>
+                    <a:extLst>
+                      <a:ext uri="{53640926-AAD7-44D8-BBD7-CCE9431645EC}">
+                        <a14:shadowObscured xmlns:a14="http://schemas.microsoft.com/office/drawing/2010/main"/>
+                      </a:ext>
+                    </a:extLst>
+                  </pic:spPr>
+                </pic:pic>
+              </a:graphicData>
+            </a:graphic>
+            <wp14:sizeRelH relativeFrom="margin">
+              <wp14:pctWidth>0</wp14:pctWidth>
+            </wp14:sizeRelH>
+            <wp14:sizeRelV relativeFrom="margin">
+              <wp14:pctHeight>0</wp14:pctHeight>
+            </wp14:sizeRelV>
+          </wp:anchor>
+        </w:drawing>
+      </w:r>
+    </w:p>
+    <w:p>
+      <w:pPr>
+        <w:pStyle w:val="ListParagraph"/>
+        <w:rPr>
+          <w:rFonts w:ascii="Times New Roman" w:hAnsi="Times New Roman" w:cs="Times New Roman"/>
+          <w:sz w:val="24"/>
+          <w:szCs w:val="24"/>
+        </w:rPr>
+      </w:pPr>
+    </w:p>
+    <w:p>
+      <w:pPr>
+        <w:pStyle w:val="ListParagraph"/>
+        <w:rPr>
+          <w:rFonts w:ascii="Times New Roman" w:hAnsi="Times New Roman" w:cs="Times New Roman"/>
+          <w:sz w:val="24"/>
+          <w:szCs w:val="24"/>
+        </w:rPr>
+      </w:pPr>
+    </w:p>
+    <w:p>
+      <w:pPr>
+        <w:pStyle w:val="ListParagraph"/>
+        <w:rPr>
+          <w:rFonts w:ascii="Times New Roman" w:hAnsi="Times New Roman" w:cs="Times New Roman"/>
+          <w:sz w:val="24"/>
+          <w:szCs w:val="24"/>
+        </w:rPr>
+      </w:pPr>
+    </w:p>
+    <w:p>
+      <w:pPr>
+        <w:pStyle w:val="ListParagraph"/>
+        <w:rPr>
+          <w:rFonts w:ascii="Times New Roman" w:hAnsi="Times New Roman" w:cs="Times New Roman"/>
+          <w:sz w:val="24"/>
+          <w:szCs w:val="24"/>
+        </w:rPr>
+      </w:pPr>
+    </w:p>
+    <w:p>
+      <w:pPr>
+        <w:pStyle w:val="ListParagraph"/>
+        <w:rPr>
+          <w:rFonts w:ascii="Times New Roman" w:hAnsi="Times New Roman" w:cs="Times New Roman"/>
+          <w:sz w:val="24"/>
+          <w:szCs w:val="24"/>
+        </w:rPr>
+      </w:pPr>
+    </w:p>
+    <w:p>
+      <w:pPr>
+        <w:pStyle w:val="ListParagraph"/>
+        <w:rPr>
+          <w:rFonts w:ascii="Times New Roman" w:hAnsi="Times New Roman" w:cs="Times New Roman"/>
+          <w:sz w:val="24"/>
+          <w:szCs w:val="24"/>
+        </w:rPr>
+      </w:pPr>
+    </w:p>
+    <w:p>
+      <w:pPr>
+        <w:pStyle w:val="ListParagraph"/>
+        <w:rPr>
+          <w:rFonts w:ascii="Times New Roman" w:hAnsi="Times New Roman" w:cs="Times New Roman"/>
+          <w:sz w:val="24"/>
+          <w:szCs w:val="24"/>
+        </w:rPr>
+      </w:pPr>
+    </w:p>
+    <w:p>
+      <w:pPr>
+        <w:pStyle w:val="ListParagraph"/>
+        <w:rPr>
+          <w:rFonts w:ascii="Times New Roman" w:hAnsi="Times New Roman" w:cs="Times New Roman"/>
+          <w:sz w:val="24"/>
+          <w:szCs w:val="24"/>
+        </w:rPr>
+      </w:pPr>
+    </w:p>
+    <w:p>
+      <w:pPr>
+        <w:pStyle w:val="ListParagraph"/>
+        <w:rPr>
+          <w:rFonts w:ascii="Times New Roman" w:hAnsi="Times New Roman" w:cs="Times New Roman"/>
+          <w:sz w:val="24"/>
+          <w:szCs w:val="24"/>
+        </w:rPr>
+      </w:pPr>
+    </w:p>
+    <w:p>
+      <w:pPr>
+        <w:pStyle w:val="ListParagraph"/>
+        <w:rPr>
+          <w:rFonts w:ascii="Times New Roman" w:hAnsi="Times New Roman" w:cs="Times New Roman"/>
+          <w:sz w:val="24"/>
+          <w:szCs w:val="24"/>
+        </w:rPr>
+      </w:pPr>
+    </w:p>
+    <w:p>
+      <w:pPr>
+        <w:pStyle w:val="ListParagraph"/>
+        <w:rPr>
+          <w:rFonts w:ascii="Times New Roman" w:hAnsi="Times New Roman" w:cs="Times New Roman"/>
+          <w:sz w:val="24"/>
+          <w:szCs w:val="24"/>
+        </w:rPr>
+      </w:pPr>
+    </w:p>
+    <w:p>
+      <w:pPr>
+        <w:pStyle w:val="ListParagraph"/>
+        <w:rPr>
+          <w:rFonts w:ascii="Times New Roman" w:hAnsi="Times New Roman" w:cs="Times New Roman"/>
+          <w:sz w:val="24"/>
+          <w:szCs w:val="24"/>
+        </w:rPr>
+      </w:pPr>
+    </w:p>
+    <w:p>
+      <w:pPr>
+        <w:pStyle w:val="ListParagraph"/>
+        <w:rPr>
+          <w:rFonts w:ascii="Times New Roman" w:hAnsi="Times New Roman" w:cs="Times New Roman"/>
+          <w:sz w:val="24"/>
+          <w:szCs w:val="24"/>
+        </w:rPr>
+      </w:pPr>
+    </w:p>
+    <w:p>
+      <w:pPr>
+        <w:pStyle w:val="ListParagraph"/>
+        <w:rPr>
+          <w:rFonts w:ascii="Times New Roman" w:hAnsi="Times New Roman" w:cs="Times New Roman"/>
+          <w:sz w:val="24"/>
+          <w:szCs w:val="24"/>
+        </w:rPr>
+      </w:pPr>
+    </w:p>
+    <w:p>
+      <w:pPr>
+        <w:pStyle w:val="ListParagraph"/>
+        <w:rPr>
+          <w:rFonts w:ascii="Times New Roman" w:hAnsi="Times New Roman" w:cs="Times New Roman"/>
+          <w:sz w:val="24"/>
+          <w:szCs w:val="24"/>
+        </w:rPr>
+      </w:pPr>
+    </w:p>
+    <w:p>
+      <w:pPr>
+        <w:pStyle w:val="ListParagraph"/>
+        <w:rPr>
+          <w:rFonts w:ascii="Times New Roman" w:hAnsi="Times New Roman" w:cs="Times New Roman"/>
+          <w:sz w:val="24"/>
+          <w:szCs w:val="24"/>
+        </w:rPr>
+      </w:pPr>
+    </w:p>
+    <w:p>
+      <w:pPr>
+        <w:pStyle w:val="ListParagraph"/>
+        <w:rPr>
+          <w:rFonts w:ascii="Times New Roman" w:hAnsi="Times New Roman" w:cs="Times New Roman"/>
+          <w:sz w:val="24"/>
+          <w:szCs w:val="24"/>
+        </w:rPr>
+      </w:pPr>
+    </w:p>
+    <w:p>
+      <w:pPr>
+        <w:pStyle w:val="ListParagraph"/>
+        <w:rPr>
+          <w:rFonts w:ascii="Times New Roman" w:hAnsi="Times New Roman" w:cs="Times New Roman"/>
+          <w:sz w:val="24"/>
+          <w:szCs w:val="24"/>
+        </w:rPr>
+      </w:pPr>
+    </w:p>
+    <w:p>
+      <w:pPr>
+        <w:pStyle w:val="ListParagraph"/>
+        <w:rPr>
+          <w:rFonts w:ascii="Times New Roman" w:hAnsi="Times New Roman" w:cs="Times New Roman"/>
+          <w:sz w:val="24"/>
+          <w:szCs w:val="24"/>
+        </w:rPr>
+      </w:pPr>
+    </w:p>
+    <w:p>
+      <w:pPr>
+        <w:pStyle w:val="ListParagraph"/>
+        <w:rPr>
+          <w:rFonts w:ascii="Times New Roman" w:hAnsi="Times New Roman" w:cs="Times New Roman"/>
+          <w:sz w:val="24"/>
+          <w:szCs w:val="24"/>
+        </w:rPr>
+      </w:pPr>
+    </w:p>
+    <w:p>
+      <w:pPr>
+        <w:pStyle w:val="ListParagraph"/>
+        <w:rPr>
+          <w:rFonts w:ascii="Times New Roman" w:hAnsi="Times New Roman" w:cs="Times New Roman"/>
+          <w:sz w:val="24"/>
+          <w:szCs w:val="24"/>
+        </w:rPr>
+      </w:pPr>
+    </w:p>
+    <w:p>
+      <w:pPr>
+        <w:pStyle w:val="ListParagraph"/>
+        <w:rPr>
+          <w:rFonts w:ascii="Times New Roman" w:hAnsi="Times New Roman" w:cs="Times New Roman"/>
+          <w:sz w:val="24"/>
+          <w:szCs w:val="24"/>
+        </w:rPr>
+      </w:pPr>
+    </w:p>
+    <w:p>
+      <w:pPr>
+        <w:pStyle w:val="ListParagraph"/>
+        <w:rPr>
+          <w:rFonts w:ascii="Times New Roman" w:hAnsi="Times New Roman" w:cs="Times New Roman"/>
+          <w:sz w:val="24"/>
+          <w:szCs w:val="24"/>
+        </w:rPr>
+      </w:pPr>
+    </w:p>
+    <w:p>
+      <w:pPr>
+        <w:pStyle w:val="ListParagraph"/>
+        <w:rPr>
+          <w:rFonts w:ascii="Times New Roman" w:hAnsi="Times New Roman" w:cs="Times New Roman"/>
+          <w:sz w:val="24"/>
+          <w:szCs w:val="24"/>
+        </w:rPr>
+      </w:pPr>
+    </w:p>
+    <w:p>
+      <w:pPr>
+        <w:pStyle w:val="ListParagraph"/>
+        <w:rPr>
+          <w:rFonts w:ascii="Times New Roman" w:hAnsi="Times New Roman" w:cs="Times New Roman"/>
+          <w:sz w:val="24"/>
+          <w:szCs w:val="24"/>
+        </w:rPr>
+      </w:pPr>
+    </w:p>
+    <w:p>
+      <w:pPr>
+        <w:pStyle w:val="ListParagraph"/>
+        <w:rPr>
+          <w:rFonts w:ascii="Times New Roman" w:hAnsi="Times New Roman" w:cs="Times New Roman"/>
+          <w:sz w:val="24"/>
+          <w:szCs w:val="24"/>
+        </w:rPr>
+      </w:pPr>
+    </w:p>
+    <w:p>
+      <w:pPr>
+        <w:pStyle w:val="ListParagraph"/>
+        <w:rPr>
+          <w:rFonts w:ascii="Times New Roman" w:hAnsi="Times New Roman" w:cs="Times New Roman"/>
+          <w:sz w:val="24"/>
+          <w:szCs w:val="24"/>
+        </w:rPr>
+      </w:pPr>
+    </w:p>
+    <w:p>
+      <w:pPr>
+        <w:pStyle w:val="ListParagraph"/>
+        <w:rPr>
+          <w:rFonts w:ascii="Times New Roman" w:hAnsi="Times New Roman" w:cs="Times New Roman"/>
+          <w:sz w:val="24"/>
+          <w:szCs w:val="24"/>
+        </w:rPr>
+      </w:pPr>
+    </w:p>
+    <w:p>
+      <w:pPr>
+        <w:pStyle w:val="ListParagraph"/>
+        <w:rPr>
+          <w:rFonts w:ascii="Times New Roman" w:hAnsi="Times New Roman" w:cs="Times New Roman"/>
+          <w:sz w:val="24"/>
+          <w:szCs w:val="24"/>
+        </w:rPr>
+      </w:pPr>
+    </w:p>
+    <w:p>
+      <w:pPr>
+        <w:pStyle w:val="ListParagraph"/>
+        <w:rPr>
+          <w:rFonts w:ascii="Times New Roman" w:hAnsi="Times New Roman" w:cs="Times New Roman"/>
+          <w:sz w:val="24"/>
+          <w:szCs w:val="24"/>
+        </w:rPr>
+      </w:pPr>
+    </w:p>
+    <w:p>
+      <w:pPr>
+        <w:pStyle w:val="ListParagraph"/>
+        <w:rPr>
+          <w:rFonts w:ascii="Times New Roman" w:hAnsi="Times New Roman" w:cs="Times New Roman"/>
+          <w:sz w:val="24"/>
+          <w:szCs w:val="24"/>
+        </w:rPr>
+      </w:pPr>
+    </w:p>
+    <w:p>
+      <w:pPr>
+        <w:pStyle w:val="ListParagraph"/>
+        <w:rPr>
+          <w:rFonts w:ascii="Times New Roman" w:hAnsi="Times New Roman" w:cs="Times New Roman"/>
+          <w:sz w:val="24"/>
+          <w:szCs w:val="24"/>
+        </w:rPr>
+      </w:pPr>
+    </w:p>
+    <w:p>
+      <w:pPr>
+        <w:pStyle w:val="ListParagraph"/>
+        <w:rPr>
+          <w:rFonts w:ascii="Times New Roman" w:hAnsi="Times New Roman" w:cs="Times New Roman"/>
+          <w:sz w:val="24"/>
+          <w:szCs w:val="24"/>
+        </w:rPr>
+      </w:pPr>
+    </w:p>
+    <w:p>
+      <w:pPr>
+        <w:pStyle w:val="ListParagraph"/>
+        <w:rPr>
+          <w:rFonts w:ascii="Times New Roman" w:hAnsi="Times New Roman" w:cs="Times New Roman"/>
+          <w:sz w:val="24"/>
+          <w:szCs w:val="24"/>
+        </w:rPr>
+      </w:pPr>
+    </w:p>
+    <w:p>
+      <w:pPr>
+        <w:pStyle w:val="ListParagraph"/>
+        <w:rPr>
+          <w:rFonts w:ascii="Times New Roman" w:hAnsi="Times New Roman" w:cs="Times New Roman"/>
+          <w:sz w:val="24"/>
+          <w:szCs w:val="24"/>
+        </w:rPr>
+      </w:pPr>
+    </w:p>
+    <w:p>
+      <w:pPr>
+        <w:pStyle w:val="ListParagraph"/>
+        <w:rPr>
+          <w:rFonts w:ascii="Times New Roman" w:hAnsi="Times New Roman" w:cs="Times New Roman"/>
+          <w:sz w:val="24"/>
+          <w:szCs w:val="24"/>
+        </w:rPr>
+      </w:pPr>
+    </w:p>
+    <w:p>
+      <w:pPr>
+        <w:pStyle w:val="ListParagraph"/>
+        <w:rPr>
+          <w:rFonts w:ascii="Times New Roman" w:hAnsi="Times New Roman" w:cs="Times New Roman"/>
+          <w:sz w:val="24"/>
+          <w:szCs w:val="24"/>
+        </w:rPr>
+      </w:pPr>
+    </w:p>
+    <w:p>
+      <w:pPr>
+        <w:pStyle w:val="ListParagraph"/>
+        <w:rPr>
+          <w:rFonts w:ascii="Times New Roman" w:hAnsi="Times New Roman" w:cs="Times New Roman"/>
+          <w:sz w:val="24"/>
+          <w:szCs w:val="24"/>
+        </w:rPr>
+      </w:pPr>
+    </w:p>
+    <w:p>
+      <w:pPr>
+        <w:pStyle w:val="ListParagraph"/>
+        <w:rPr>
+          <w:rFonts w:ascii="Times New Roman" w:hAnsi="Times New Roman" w:cs="Times New Roman"/>
+          <w:sz w:val="24"/>
+          <w:szCs w:val="24"/>
+        </w:rPr>
+      </w:pPr>
+    </w:p>
+    <w:p>
+      <w:pPr>
+        <w:rPr>
+          <w:rFonts w:ascii="Times New Roman" w:hAnsi="Times New Roman" w:cs="Times New Roman"/>
+          <w:sz w:val="24"/>
+          <w:szCs w:val="24"/>
+        </w:rPr>
+      </w:pPr>
+    </w:p>
+    <w:p>
+      <w:pPr>
+        <w:rPr>
+          <w:rFonts w:ascii="Times New Roman" w:hAnsi="Times New Roman" w:cs="Times New Roman"/>
+          <w:sz w:val="24"/>
+          <w:szCs w:val="24"/>
+        </w:rPr>
+      </w:pPr>
+      <w:r>
+        <w:rPr>
+          <w:rFonts w:ascii="Times New Roman" w:hAnsi="Times New Roman" w:cs="Times New Roman"/>
+          <w:noProof/>
+          <w:sz w:val="24"/>
+          <w:szCs w:val="24"/>
+        </w:rPr>
+        <w:lastRenderedPageBreak/>
+        <w:drawing>
+          <wp:anchor distT="0" distB="0" distL="114300" distR="114300" simplePos="0" relativeHeight="251659264" behindDoc="0" locked="0" layoutInCell="1" allowOverlap="1" wp14:anchorId="4D4D017C" wp14:editId="19260B5E">
+            <wp:simplePos x="0" y="0"/>
+            <wp:positionH relativeFrom="margin">
+              <wp:posOffset>-157252</wp:posOffset>
+            </wp:positionH>
+            <wp:positionV relativeFrom="paragraph">
+              <wp:posOffset>343978</wp:posOffset>
             </wp:positionV>
             <wp:extent cx="2733675" cy="6683710"/>
             <wp:effectExtent l="0" t="0" r="0" b="3175"/>
@@ -1143,7 +1445,7 @@
                     <pic:cNvPicPr/>
                   </pic:nvPicPr>
                   <pic:blipFill rotWithShape="1">
-                    <a:blip r:embed="rId10" cstate="print">
+                    <a:blip r:embed="rId11" cstate="print">
                       <a:extLst>
                         <a:ext uri="{28A0092B-C50C-407E-A947-70E740481C1C}">
                           <a14:useLocalDpi xmlns:a14="http://schemas.microsoft.com/office/drawing/2010/main" val="0"/>
@@ -1182,10 +1484,43 @@
           </wp:anchor>
         </w:drawing>
       </w:r>
-    </w:p>
-    <w:p>
-      <w:pPr>
-        <w:pStyle w:val="ListParagraph"/>
+      <w:r>
+        <w:rPr>
+          <w:rFonts w:ascii="Times New Roman" w:hAnsi="Times New Roman" w:cs="Times New Roman"/>
+          <w:sz w:val="24"/>
+          <w:szCs w:val="24"/>
+        </w:rPr>
+        <w:t>3)</w:t>
+      </w:r>
+      <w:proofErr w:type="spellStart"/>
+      <w:r>
+        <w:rPr>
+          <w:rFonts w:ascii="Times New Roman" w:hAnsi="Times New Roman" w:cs="Times New Roman"/>
+          <w:sz w:val="24"/>
+          <w:szCs w:val="24"/>
+        </w:rPr>
+        <w:t>Cuda</w:t>
+      </w:r>
+      <w:proofErr w:type="spellEnd"/>
+      <w:r>
+        <w:rPr>
+          <w:rFonts w:ascii="Times New Roman" w:hAnsi="Times New Roman" w:cs="Times New Roman"/>
+          <w:sz w:val="24"/>
+          <w:szCs w:val="24"/>
+        </w:rPr>
+        <w:t xml:space="preserve"> </w:t>
+      </w:r>
+      <w:r>
+        <w:rPr>
+          <w:rFonts w:ascii="Times New Roman" w:hAnsi="Times New Roman" w:cs="Times New Roman"/>
+          <w:sz w:val="24"/>
+          <w:szCs w:val="24"/>
+        </w:rPr>
+        <w:t>Tower256</w:t>
+      </w:r>
+    </w:p>
+    <w:p>
+      <w:pPr>
         <w:rPr>
           <w:rFonts w:ascii="Times New Roman" w:hAnsi="Times New Roman" w:cs="Times New Roman"/>
           <w:sz w:val="24"/>
@@ -1200,15 +1535,15 @@
           <w:szCs w:val="24"/>
         </w:rPr>
         <w:drawing>
-          <wp:anchor distT="0" distB="0" distL="114300" distR="114300" simplePos="0" relativeHeight="251664384" behindDoc="0" locked="0" layoutInCell="1" allowOverlap="1" wp14:anchorId="4A7325BE" wp14:editId="006E6428">
+          <wp:anchor distT="0" distB="0" distL="114300" distR="114300" simplePos="0" relativeHeight="251664384" behindDoc="0" locked="0" layoutInCell="1" allowOverlap="1" wp14:anchorId="4A7325BE" wp14:editId="7A0C38C4">
             <wp:simplePos x="0" y="0"/>
             <wp:positionH relativeFrom="margin">
-              <wp:posOffset>3213100</wp:posOffset>
+              <wp:posOffset>3350895</wp:posOffset>
             </wp:positionH>
             <wp:positionV relativeFrom="paragraph">
-              <wp:posOffset>17144</wp:posOffset>
+              <wp:posOffset>7620</wp:posOffset>
             </wp:positionV>
-            <wp:extent cx="2762250" cy="6784699"/>
+            <wp:extent cx="2762250" cy="6784340"/>
             <wp:effectExtent l="0" t="0" r="0" b="0"/>
             <wp:wrapNone/>
             <wp:docPr id="7" name="Picture 7"/>
@@ -1223,7 +1558,7 @@
                     <pic:cNvPicPr/>
                   </pic:nvPicPr>
                   <pic:blipFill rotWithShape="1">
-                    <a:blip r:embed="rId10" cstate="print">
+                    <a:blip r:embed="rId11" cstate="print">
                       <a:extLst>
                         <a:ext uri="{28A0092B-C50C-407E-A947-70E740481C1C}">
                           <a14:useLocalDpi xmlns:a14="http://schemas.microsoft.com/office/drawing/2010/main" val="0"/>
@@ -1236,7 +1571,7 @@
                   <pic:spPr bwMode="auto">
                     <a:xfrm>
                       <a:off x="0" y="0"/>
-                      <a:ext cx="2762634" cy="6785642"/>
+                      <a:ext cx="2762250" cy="6784340"/>
                     </a:xfrm>
                     <a:prstGeom prst="rect">
                       <a:avLst/>
@@ -1262,436 +1597,11 @@
           </wp:anchor>
         </w:drawing>
       </w:r>
-    </w:p>
-    <w:p>
-      <w:pPr>
-        <w:pStyle w:val="ListParagraph"/>
-        <w:rPr>
-          <w:rFonts w:ascii="Times New Roman" w:hAnsi="Times New Roman" w:cs="Times New Roman"/>
-          <w:sz w:val="24"/>
-          <w:szCs w:val="24"/>
-        </w:rPr>
-      </w:pPr>
-    </w:p>
-    <w:p>
-      <w:pPr>
-        <w:pStyle w:val="ListParagraph"/>
-        <w:rPr>
-          <w:rFonts w:ascii="Times New Roman" w:hAnsi="Times New Roman" w:cs="Times New Roman"/>
-          <w:sz w:val="24"/>
-          <w:szCs w:val="24"/>
-        </w:rPr>
-      </w:pPr>
-    </w:p>
-    <w:p>
-      <w:pPr>
-        <w:pStyle w:val="ListParagraph"/>
-        <w:rPr>
-          <w:rFonts w:ascii="Times New Roman" w:hAnsi="Times New Roman" w:cs="Times New Roman"/>
-          <w:sz w:val="24"/>
-          <w:szCs w:val="24"/>
-        </w:rPr>
-      </w:pPr>
-    </w:p>
-    <w:p>
-      <w:pPr>
-        <w:pStyle w:val="ListParagraph"/>
-        <w:rPr>
-          <w:rFonts w:ascii="Times New Roman" w:hAnsi="Times New Roman" w:cs="Times New Roman"/>
-          <w:sz w:val="24"/>
-          <w:szCs w:val="24"/>
-        </w:rPr>
-      </w:pPr>
-    </w:p>
-    <w:p>
-      <w:pPr>
-        <w:pStyle w:val="ListParagraph"/>
-        <w:rPr>
-          <w:rFonts w:ascii="Times New Roman" w:hAnsi="Times New Roman" w:cs="Times New Roman"/>
-          <w:sz w:val="24"/>
-          <w:szCs w:val="24"/>
-        </w:rPr>
-      </w:pPr>
-    </w:p>
-    <w:p>
-      <w:pPr>
-        <w:pStyle w:val="ListParagraph"/>
-        <w:rPr>
-          <w:rFonts w:ascii="Times New Roman" w:hAnsi="Times New Roman" w:cs="Times New Roman"/>
-          <w:sz w:val="24"/>
-          <w:szCs w:val="24"/>
-        </w:rPr>
-      </w:pPr>
-    </w:p>
-    <w:p>
-      <w:pPr>
-        <w:pStyle w:val="ListParagraph"/>
-        <w:rPr>
-          <w:rFonts w:ascii="Times New Roman" w:hAnsi="Times New Roman" w:cs="Times New Roman"/>
-          <w:sz w:val="24"/>
-          <w:szCs w:val="24"/>
-        </w:rPr>
-      </w:pPr>
-    </w:p>
-    <w:p>
-      <w:pPr>
-        <w:pStyle w:val="ListParagraph"/>
-        <w:rPr>
-          <w:rFonts w:ascii="Times New Roman" w:hAnsi="Times New Roman" w:cs="Times New Roman"/>
-          <w:sz w:val="24"/>
-          <w:szCs w:val="24"/>
-        </w:rPr>
-      </w:pPr>
-    </w:p>
-    <w:p>
-      <w:pPr>
-        <w:pStyle w:val="ListParagraph"/>
-        <w:rPr>
-          <w:rFonts w:ascii="Times New Roman" w:hAnsi="Times New Roman" w:cs="Times New Roman"/>
-          <w:sz w:val="24"/>
-          <w:szCs w:val="24"/>
-        </w:rPr>
-      </w:pPr>
-    </w:p>
-    <w:p>
-      <w:pPr>
-        <w:pStyle w:val="ListParagraph"/>
-        <w:rPr>
-          <w:rFonts w:ascii="Times New Roman" w:hAnsi="Times New Roman" w:cs="Times New Roman"/>
-          <w:sz w:val="24"/>
-          <w:szCs w:val="24"/>
-        </w:rPr>
-      </w:pPr>
-    </w:p>
-    <w:p>
-      <w:pPr>
-        <w:pStyle w:val="ListParagraph"/>
-        <w:rPr>
-          <w:rFonts w:ascii="Times New Roman" w:hAnsi="Times New Roman" w:cs="Times New Roman"/>
-          <w:sz w:val="24"/>
-          <w:szCs w:val="24"/>
-        </w:rPr>
-      </w:pPr>
-    </w:p>
-    <w:p>
-      <w:pPr>
-        <w:pStyle w:val="ListParagraph"/>
-        <w:rPr>
-          <w:rFonts w:ascii="Times New Roman" w:hAnsi="Times New Roman" w:cs="Times New Roman"/>
-          <w:sz w:val="24"/>
-          <w:szCs w:val="24"/>
-        </w:rPr>
-      </w:pPr>
-    </w:p>
-    <w:p>
-      <w:pPr>
-        <w:pStyle w:val="ListParagraph"/>
-        <w:rPr>
-          <w:rFonts w:ascii="Times New Roman" w:hAnsi="Times New Roman" w:cs="Times New Roman"/>
-          <w:sz w:val="24"/>
-          <w:szCs w:val="24"/>
-        </w:rPr>
-      </w:pPr>
-    </w:p>
-    <w:p>
-      <w:pPr>
-        <w:pStyle w:val="ListParagraph"/>
-        <w:rPr>
-          <w:rFonts w:ascii="Times New Roman" w:hAnsi="Times New Roman" w:cs="Times New Roman"/>
-          <w:sz w:val="24"/>
-          <w:szCs w:val="24"/>
-        </w:rPr>
-      </w:pPr>
-    </w:p>
-    <w:p>
-      <w:pPr>
-        <w:pStyle w:val="ListParagraph"/>
-        <w:rPr>
-          <w:rFonts w:ascii="Times New Roman" w:hAnsi="Times New Roman" w:cs="Times New Roman"/>
-          <w:sz w:val="24"/>
-          <w:szCs w:val="24"/>
-        </w:rPr>
-      </w:pPr>
-    </w:p>
-    <w:p>
-      <w:pPr>
-        <w:pStyle w:val="ListParagraph"/>
-        <w:rPr>
-          <w:rFonts w:ascii="Times New Roman" w:hAnsi="Times New Roman" w:cs="Times New Roman"/>
-          <w:sz w:val="24"/>
-          <w:szCs w:val="24"/>
-        </w:rPr>
-      </w:pPr>
-    </w:p>
-    <w:p>
-      <w:pPr>
-        <w:pStyle w:val="ListParagraph"/>
-        <w:rPr>
-          <w:rFonts w:ascii="Times New Roman" w:hAnsi="Times New Roman" w:cs="Times New Roman"/>
-          <w:sz w:val="24"/>
-          <w:szCs w:val="24"/>
-        </w:rPr>
-      </w:pPr>
-    </w:p>
-    <w:p>
-      <w:pPr>
-        <w:pStyle w:val="ListParagraph"/>
-        <w:rPr>
-          <w:rFonts w:ascii="Times New Roman" w:hAnsi="Times New Roman" w:cs="Times New Roman"/>
-          <w:sz w:val="24"/>
-          <w:szCs w:val="24"/>
-        </w:rPr>
-      </w:pPr>
-    </w:p>
-    <w:p>
-      <w:pPr>
-        <w:pStyle w:val="ListParagraph"/>
-        <w:rPr>
-          <w:rFonts w:ascii="Times New Roman" w:hAnsi="Times New Roman" w:cs="Times New Roman"/>
-          <w:sz w:val="24"/>
-          <w:szCs w:val="24"/>
-        </w:rPr>
-      </w:pPr>
-    </w:p>
-    <w:p>
-      <w:pPr>
-        <w:pStyle w:val="ListParagraph"/>
-        <w:rPr>
-          <w:rFonts w:ascii="Times New Roman" w:hAnsi="Times New Roman" w:cs="Times New Roman"/>
-          <w:sz w:val="24"/>
-          <w:szCs w:val="24"/>
-        </w:rPr>
-      </w:pPr>
-    </w:p>
-    <w:p>
-      <w:pPr>
-        <w:pStyle w:val="ListParagraph"/>
-        <w:rPr>
-          <w:rFonts w:ascii="Times New Roman" w:hAnsi="Times New Roman" w:cs="Times New Roman"/>
-          <w:sz w:val="24"/>
-          <w:szCs w:val="24"/>
-        </w:rPr>
-      </w:pPr>
-    </w:p>
-    <w:p>
-      <w:pPr>
-        <w:pStyle w:val="ListParagraph"/>
-        <w:rPr>
-          <w:rFonts w:ascii="Times New Roman" w:hAnsi="Times New Roman" w:cs="Times New Roman"/>
-          <w:sz w:val="24"/>
-          <w:szCs w:val="24"/>
-        </w:rPr>
-      </w:pPr>
-    </w:p>
-    <w:p>
-      <w:pPr>
-        <w:pStyle w:val="ListParagraph"/>
-        <w:rPr>
-          <w:rFonts w:ascii="Times New Roman" w:hAnsi="Times New Roman" w:cs="Times New Roman"/>
-          <w:sz w:val="24"/>
-          <w:szCs w:val="24"/>
-        </w:rPr>
-      </w:pPr>
-    </w:p>
-    <w:p>
-      <w:pPr>
-        <w:pStyle w:val="ListParagraph"/>
-        <w:rPr>
-          <w:rFonts w:ascii="Times New Roman" w:hAnsi="Times New Roman" w:cs="Times New Roman"/>
-          <w:sz w:val="24"/>
-          <w:szCs w:val="24"/>
-        </w:rPr>
-      </w:pPr>
-    </w:p>
-    <w:p>
-      <w:pPr>
-        <w:pStyle w:val="ListParagraph"/>
-        <w:rPr>
-          <w:rFonts w:ascii="Times New Roman" w:hAnsi="Times New Roman" w:cs="Times New Roman"/>
-          <w:sz w:val="24"/>
-          <w:szCs w:val="24"/>
-        </w:rPr>
-      </w:pPr>
-    </w:p>
-    <w:p>
-      <w:pPr>
-        <w:pStyle w:val="ListParagraph"/>
-        <w:rPr>
-          <w:rFonts w:ascii="Times New Roman" w:hAnsi="Times New Roman" w:cs="Times New Roman"/>
-          <w:sz w:val="24"/>
-          <w:szCs w:val="24"/>
-        </w:rPr>
-      </w:pPr>
-    </w:p>
-    <w:p>
-      <w:pPr>
-        <w:pStyle w:val="ListParagraph"/>
-        <w:rPr>
-          <w:rFonts w:ascii="Times New Roman" w:hAnsi="Times New Roman" w:cs="Times New Roman"/>
-          <w:sz w:val="24"/>
-          <w:szCs w:val="24"/>
-        </w:rPr>
-      </w:pPr>
-    </w:p>
-    <w:p>
-      <w:pPr>
-        <w:pStyle w:val="ListParagraph"/>
-        <w:rPr>
-          <w:rFonts w:ascii="Times New Roman" w:hAnsi="Times New Roman" w:cs="Times New Roman"/>
-          <w:sz w:val="24"/>
-          <w:szCs w:val="24"/>
-        </w:rPr>
-      </w:pPr>
-    </w:p>
-    <w:p>
-      <w:pPr>
-        <w:pStyle w:val="ListParagraph"/>
-        <w:rPr>
-          <w:rFonts w:ascii="Times New Roman" w:hAnsi="Times New Roman" w:cs="Times New Roman"/>
-          <w:sz w:val="24"/>
-          <w:szCs w:val="24"/>
-        </w:rPr>
-      </w:pPr>
-    </w:p>
-    <w:p>
-      <w:pPr>
-        <w:pStyle w:val="ListParagraph"/>
-        <w:rPr>
-          <w:rFonts w:ascii="Times New Roman" w:hAnsi="Times New Roman" w:cs="Times New Roman"/>
-          <w:sz w:val="24"/>
-          <w:szCs w:val="24"/>
-        </w:rPr>
-      </w:pPr>
       <w:bookmarkStart w:id="0" w:name="_GoBack"/>
       <w:bookmarkEnd w:id="0"/>
     </w:p>
     <w:p>
       <w:pPr>
-        <w:pStyle w:val="ListParagraph"/>
-        <w:rPr>
-          <w:rFonts w:ascii="Times New Roman" w:hAnsi="Times New Roman" w:cs="Times New Roman"/>
-          <w:sz w:val="24"/>
-          <w:szCs w:val="24"/>
-        </w:rPr>
-      </w:pPr>
-    </w:p>
-    <w:p>
-      <w:pPr>
-        <w:pStyle w:val="ListParagraph"/>
-        <w:rPr>
-          <w:rFonts w:ascii="Times New Roman" w:hAnsi="Times New Roman" w:cs="Times New Roman"/>
-          <w:sz w:val="24"/>
-          <w:szCs w:val="24"/>
-        </w:rPr>
-      </w:pPr>
-    </w:p>
-    <w:p>
-      <w:pPr>
-        <w:pStyle w:val="ListParagraph"/>
-        <w:rPr>
-          <w:rFonts w:ascii="Times New Roman" w:hAnsi="Times New Roman" w:cs="Times New Roman"/>
-          <w:sz w:val="24"/>
-          <w:szCs w:val="24"/>
-        </w:rPr>
-      </w:pPr>
-    </w:p>
-    <w:p>
-      <w:pPr>
-        <w:pStyle w:val="ListParagraph"/>
-        <w:rPr>
-          <w:rFonts w:ascii="Times New Roman" w:hAnsi="Times New Roman" w:cs="Times New Roman"/>
-          <w:sz w:val="24"/>
-          <w:szCs w:val="24"/>
-        </w:rPr>
-      </w:pPr>
-    </w:p>
-    <w:p>
-      <w:pPr>
-        <w:pStyle w:val="ListParagraph"/>
-        <w:rPr>
-          <w:rFonts w:ascii="Times New Roman" w:hAnsi="Times New Roman" w:cs="Times New Roman"/>
-          <w:sz w:val="24"/>
-          <w:szCs w:val="24"/>
-        </w:rPr>
-      </w:pPr>
-    </w:p>
-    <w:p>
-      <w:pPr>
-        <w:pStyle w:val="ListParagraph"/>
-        <w:rPr>
-          <w:rFonts w:ascii="Times New Roman" w:hAnsi="Times New Roman" w:cs="Times New Roman"/>
-          <w:sz w:val="24"/>
-          <w:szCs w:val="24"/>
-        </w:rPr>
-      </w:pPr>
-    </w:p>
-    <w:p>
-      <w:pPr>
-        <w:pStyle w:val="ListParagraph"/>
-        <w:rPr>
-          <w:rFonts w:ascii="Times New Roman" w:hAnsi="Times New Roman" w:cs="Times New Roman"/>
-          <w:sz w:val="24"/>
-          <w:szCs w:val="24"/>
-        </w:rPr>
-      </w:pPr>
-    </w:p>
-    <w:p>
-      <w:pPr>
-        <w:pStyle w:val="ListParagraph"/>
-        <w:rPr>
-          <w:rFonts w:ascii="Times New Roman" w:hAnsi="Times New Roman" w:cs="Times New Roman"/>
-          <w:sz w:val="24"/>
-          <w:szCs w:val="24"/>
-        </w:rPr>
-      </w:pPr>
-    </w:p>
-    <w:p>
-      <w:pPr>
-        <w:rPr>
-          <w:rFonts w:ascii="Times New Roman" w:hAnsi="Times New Roman" w:cs="Times New Roman"/>
-          <w:sz w:val="24"/>
-          <w:szCs w:val="24"/>
-        </w:rPr>
-      </w:pPr>
-    </w:p>
-    <w:p>
-      <w:pPr>
-        <w:rPr>
-          <w:rFonts w:ascii="Times New Roman" w:hAnsi="Times New Roman" w:cs="Times New Roman"/>
-          <w:sz w:val="24"/>
-          <w:szCs w:val="24"/>
-        </w:rPr>
-      </w:pPr>
-      <w:r>
-        <w:rPr>
-          <w:rFonts w:ascii="Times New Roman" w:hAnsi="Times New Roman" w:cs="Times New Roman"/>
-          <w:sz w:val="24"/>
-          <w:szCs w:val="24"/>
-        </w:rPr>
-        <w:lastRenderedPageBreak/>
-        <w:t>3)</w:t>
-      </w:r>
-      <w:proofErr w:type="spellStart"/>
-      <w:r>
-        <w:rPr>
-          <w:rFonts w:ascii="Times New Roman" w:hAnsi="Times New Roman" w:cs="Times New Roman"/>
-          <w:sz w:val="24"/>
-          <w:szCs w:val="24"/>
-        </w:rPr>
-        <w:t>Mpi</w:t>
-      </w:r>
-      <w:proofErr w:type="spellEnd"/>
-      <w:r>
-        <w:rPr>
-          <w:rFonts w:ascii="Times New Roman" w:hAnsi="Times New Roman" w:cs="Times New Roman"/>
-          <w:sz w:val="24"/>
-          <w:szCs w:val="24"/>
-        </w:rPr>
-        <w:t xml:space="preserve"> 256</w:t>
-      </w:r>
-    </w:p>
-    <w:p>
-      <w:pPr>
         <w:ind w:firstLine="720"/>
         <w:rPr>
           <w:rFonts w:ascii="Times New Roman" w:hAnsi="Times New Roman" w:cs="Times New Roman"/>
@@ -1709,154 +1619,6 @@
           <w:szCs w:val="24"/>
         </w:rPr>
       </w:pPr>
-    </w:p>
-    <w:p>
-      <w:pPr>
-        <w:ind w:firstLine="720"/>
-        <w:rPr>
-          <w:rFonts w:ascii="Times New Roman" w:hAnsi="Times New Roman" w:cs="Times New Roman"/>
-          <w:sz w:val="24"/>
-          <w:szCs w:val="24"/>
-        </w:rPr>
-      </w:pPr>
-      <w:r>
-        <w:rPr>
-          <w:noProof/>
-          <w:sz w:val="24"/>
-          <w:szCs w:val="24"/>
-        </w:rPr>
-        <w:drawing>
-          <wp:anchor distT="0" distB="0" distL="114300" distR="114300" simplePos="0" relativeHeight="251658240" behindDoc="0" locked="0" layoutInCell="1" allowOverlap="1" wp14:anchorId="366517B9" wp14:editId="2F8EB7EE">
-            <wp:simplePos x="0" y="0"/>
-            <wp:positionH relativeFrom="margin">
-              <wp:posOffset>3841751</wp:posOffset>
-            </wp:positionH>
-            <wp:positionV relativeFrom="paragraph">
-              <wp:posOffset>17145</wp:posOffset>
-            </wp:positionV>
-            <wp:extent cx="2547430" cy="6432550"/>
-            <wp:effectExtent l="0" t="0" r="5715" b="6350"/>
-            <wp:wrapNone/>
-            <wp:docPr id="4" name="Picture 4"/>
-            <wp:cNvGraphicFramePr>
-              <a:graphicFrameLocks xmlns:a="http://schemas.openxmlformats.org/drawingml/2006/main" noChangeAspect="1"/>
-            </wp:cNvGraphicFramePr>
-            <a:graphic xmlns:a="http://schemas.openxmlformats.org/drawingml/2006/main">
-              <a:graphicData uri="http://schemas.openxmlformats.org/drawingml/2006/picture">
-                <pic:pic xmlns:pic="http://schemas.openxmlformats.org/drawingml/2006/picture">
-                  <pic:nvPicPr>
-                    <pic:cNvPr id="4" name="mpi256.bmp"/>
-                    <pic:cNvPicPr/>
-                  </pic:nvPicPr>
-                  <pic:blipFill rotWithShape="1">
-                    <a:blip r:embed="rId11" cstate="print">
-                      <a:extLst>
-                        <a:ext uri="{28A0092B-C50C-407E-A947-70E740481C1C}">
-                          <a14:useLocalDpi xmlns:a14="http://schemas.microsoft.com/office/drawing/2010/main" val="0"/>
-                        </a:ext>
-                      </a:extLst>
-                    </a:blip>
-                    <a:srcRect l="64803" t="3928" r="17049" b="5564"/>
-                    <a:stretch/>
-                  </pic:blipFill>
-                  <pic:spPr bwMode="auto">
-                    <a:xfrm>
-                      <a:off x="0" y="0"/>
-                      <a:ext cx="2560209" cy="6464819"/>
-                    </a:xfrm>
-                    <a:prstGeom prst="rect">
-                      <a:avLst/>
-                    </a:prstGeom>
-                    <a:ln>
-                      <a:noFill/>
-                    </a:ln>
-                    <a:extLst>
-                      <a:ext uri="{53640926-AAD7-44D8-BBD7-CCE9431645EC}">
-                        <a14:shadowObscured xmlns:a14="http://schemas.microsoft.com/office/drawing/2010/main"/>
-                      </a:ext>
-                    </a:extLst>
-                  </pic:spPr>
-                </pic:pic>
-              </a:graphicData>
-            </a:graphic>
-            <wp14:sizeRelH relativeFrom="margin">
-              <wp14:pctWidth>0</wp14:pctWidth>
-            </wp14:sizeRelH>
-            <wp14:sizeRelV relativeFrom="margin">
-              <wp14:pctHeight>0</wp14:pctHeight>
-            </wp14:sizeRelV>
-          </wp:anchor>
-        </w:drawing>
-      </w:r>
-      <w:r>
-        <w:rPr>
-          <w:noProof/>
-          <w:sz w:val="24"/>
-          <w:szCs w:val="24"/>
-        </w:rPr>
-        <w:drawing>
-          <wp:anchor distT="0" distB="0" distL="114300" distR="114300" simplePos="0" relativeHeight="251666432" behindDoc="0" locked="0" layoutInCell="1" allowOverlap="1" wp14:anchorId="68BF3057" wp14:editId="1C6DA88C">
-            <wp:simplePos x="0" y="0"/>
-            <wp:positionH relativeFrom="margin">
-              <wp:align>left</wp:align>
-            </wp:positionH>
-            <wp:positionV relativeFrom="paragraph">
-              <wp:posOffset>13970</wp:posOffset>
-            </wp:positionV>
-            <wp:extent cx="2562225" cy="6411359"/>
-            <wp:effectExtent l="0" t="0" r="0" b="8890"/>
-            <wp:wrapNone/>
-            <wp:docPr id="8" name="Picture 8"/>
-            <wp:cNvGraphicFramePr>
-              <a:graphicFrameLocks xmlns:a="http://schemas.openxmlformats.org/drawingml/2006/main" noChangeAspect="1"/>
-            </wp:cNvGraphicFramePr>
-            <a:graphic xmlns:a="http://schemas.openxmlformats.org/drawingml/2006/main">
-              <a:graphicData uri="http://schemas.openxmlformats.org/drawingml/2006/picture">
-                <pic:pic xmlns:pic="http://schemas.openxmlformats.org/drawingml/2006/picture">
-                  <pic:nvPicPr>
-                    <pic:cNvPr id="4" name="mpi256.bmp"/>
-                    <pic:cNvPicPr/>
-                  </pic:nvPicPr>
-                  <pic:blipFill rotWithShape="1">
-                    <a:blip r:embed="rId11" cstate="print">
-                      <a:extLst>
-                        <a:ext uri="{28A0092B-C50C-407E-A947-70E740481C1C}">
-                          <a14:useLocalDpi xmlns:a14="http://schemas.microsoft.com/office/drawing/2010/main" val="0"/>
-                        </a:ext>
-                      </a:extLst>
-                    </a:blip>
-                    <a:srcRect l="20800" t="3928" r="60886" b="5564"/>
-                    <a:stretch/>
-                  </pic:blipFill>
-                  <pic:spPr bwMode="auto">
-                    <a:xfrm>
-                      <a:off x="0" y="0"/>
-                      <a:ext cx="2565074" cy="6418488"/>
-                    </a:xfrm>
-                    <a:prstGeom prst="rect">
-                      <a:avLst/>
-                    </a:prstGeom>
-                    <a:ln>
-                      <a:noFill/>
-                    </a:ln>
-                    <a:extLst>
-                      <a:ext uri="{53640926-AAD7-44D8-BBD7-CCE9431645EC}">
-                        <a14:shadowObscured xmlns:a14="http://schemas.microsoft.com/office/drawing/2010/main"/>
-                      </a:ext>
-                    </a:extLst>
-                  </pic:spPr>
-                </pic:pic>
-              </a:graphicData>
-            </a:graphic>
-            <wp14:sizeRelH relativeFrom="margin">
-              <wp14:pctWidth>0</wp14:pctWidth>
-            </wp14:sizeRelH>
-            <wp14:sizeRelV relativeFrom="margin">
-              <wp14:pctHeight>0</wp14:pctHeight>
-            </wp14:sizeRelV>
-          </wp:anchor>
-        </w:drawing>
-      </w:r>
     </w:p>
     <w:p>
       <w:pPr>
@@ -4274,7 +4036,7 @@
 </file>
 
 <file path=customXml/itemProps1.xml><?xml version="1.0" encoding="utf-8"?>
-<ds:datastoreItem xmlns:ds="http://schemas.openxmlformats.org/officeDocument/2006/customXml" ds:itemID="{77B9788B-5B79-4462-8A32-28D6DEE3074C}">
+<ds:datastoreItem xmlns:ds="http://schemas.openxmlformats.org/officeDocument/2006/customXml" ds:itemID="{F0A23A79-88C3-4F92-9017-1285ED944918}">
   <ds:schemaRefs>
     <ds:schemaRef ds:uri="http://schemas.openxmlformats.org/officeDocument/2006/bibliography"/>
   </ds:schemaRefs>

</xml_diff>

<commit_message>
Swapped MPI and CUDA to match
</commit_message>
<xml_diff>
--- a/documentation/FinalReport.docx
+++ b/documentation/FinalReport.docx
@@ -338,8 +338,6 @@
         </w:rPr>
         <w:t>-Thread</w:t>
       </w:r>
-      <w:bookmarkStart w:id="0" w:name="_GoBack"/>
-      <w:bookmarkEnd w:id="0"/>
       <w:r>
         <w:rPr>
           <w:rFonts w:ascii="Times New Roman" w:hAnsi="Times New Roman" w:cs="Times New Roman"/>
@@ -409,7 +407,17 @@
           <w:sz w:val="24"/>
           <w:szCs w:val="24"/>
         </w:rPr>
-        <w:t>graph measure the duration of DFT implementation across three different programming methods which include CUDA, MPI and C-Threads. The runtime was measured in milliseconds and it accounts for reading the input file, performing the parallel processing regarding to its method and writing an output file.  As you can see, CUDA and MPI implementation have roughly the same runtime while threads runtime increases as the dimension of the input text file increases. MPI used Cooley-Turkey FFT algorithm and was tested using 8 processors across different dimensions</w:t>
+        <w:t>graph measure the duration of DFT implementation across three different programming methods which include CUDA, MPI and C-Threads. The runtime was measured in milliseconds and it accounts for reading the input file, performing the parallel processing regarding to its method and writing an output file.  As you can see, CUDA and MPI implementation have roughly the same runtime while threads runtime increases as the dimension of the input text file increases. M</w:t>
+      </w:r>
+      <w:bookmarkStart w:id="0" w:name="_GoBack"/>
+      <w:bookmarkEnd w:id="0"/>
+      <w:r>
+        <w:rPr>
+          <w:rFonts w:ascii="Times New Roman" w:hAnsi="Times New Roman" w:cs="Times New Roman"/>
+          <w:sz w:val="24"/>
+          <w:szCs w:val="24"/>
+        </w:rPr>
+        <w:t>PI used Cooley-Turkey FFT algorithm and was tested using 8 processors across different dimensions</w:t>
       </w:r>
       <w:r>
         <w:rPr>
@@ -587,6 +595,76 @@
       <w:r>
         <w:rPr>
           <w:rFonts w:ascii="Times New Roman" w:hAnsi="Times New Roman" w:cs="Times New Roman"/>
+          <w:noProof/>
+          <w:sz w:val="24"/>
+          <w:szCs w:val="24"/>
+        </w:rPr>
+        <w:drawing>
+          <wp:anchor distT="0" distB="0" distL="114300" distR="114300" simplePos="0" relativeHeight="251662336" behindDoc="0" locked="0" layoutInCell="1" allowOverlap="1" wp14:anchorId="1239842D" wp14:editId="11FFB714">
+            <wp:simplePos x="0" y="0"/>
+            <wp:positionH relativeFrom="page">
+              <wp:posOffset>629728</wp:posOffset>
+            </wp:positionH>
+            <wp:positionV relativeFrom="paragraph">
+              <wp:posOffset>338898</wp:posOffset>
+            </wp:positionV>
+            <wp:extent cx="2708695" cy="7064337"/>
+            <wp:effectExtent l="0" t="0" r="0" b="3810"/>
+            <wp:wrapNone/>
+            <wp:docPr id="6" name="Picture 6"/>
+            <wp:cNvGraphicFramePr>
+              <a:graphicFrameLocks xmlns:a="http://schemas.openxmlformats.org/drawingml/2006/main" noChangeAspect="1"/>
+            </wp:cNvGraphicFramePr>
+            <a:graphic xmlns:a="http://schemas.openxmlformats.org/drawingml/2006/main">
+              <a:graphicData uri="http://schemas.openxmlformats.org/drawingml/2006/picture">
+                <pic:pic xmlns:pic="http://schemas.openxmlformats.org/drawingml/2006/picture">
+                  <pic:nvPicPr>
+                    <pic:cNvPr id="1" name="cthreads256.bmp"/>
+                    <pic:cNvPicPr/>
+                  </pic:nvPicPr>
+                  <pic:blipFill rotWithShape="1">
+                    <a:blip r:embed="rId9" cstate="print">
+                      <a:extLst>
+                        <a:ext uri="{28A0092B-C50C-407E-A947-70E740481C1C}">
+                          <a14:useLocalDpi xmlns:a14="http://schemas.microsoft.com/office/drawing/2010/main" val="0"/>
+                        </a:ext>
+                      </a:extLst>
+                    </a:blip>
+                    <a:srcRect l="20379" r="60209"/>
+                    <a:stretch/>
+                  </pic:blipFill>
+                  <pic:spPr bwMode="auto">
+                    <a:xfrm>
+                      <a:off x="0" y="0"/>
+                      <a:ext cx="2712387" cy="7073965"/>
+                    </a:xfrm>
+                    <a:prstGeom prst="rect">
+                      <a:avLst/>
+                    </a:prstGeom>
+                    <a:ln>
+                      <a:noFill/>
+                    </a:ln>
+                    <a:extLst>
+                      <a:ext uri="{53640926-AAD7-44D8-BBD7-CCE9431645EC}">
+                        <a14:shadowObscured xmlns:a14="http://schemas.microsoft.com/office/drawing/2010/main"/>
+                      </a:ext>
+                    </a:extLst>
+                  </pic:spPr>
+                </pic:pic>
+              </a:graphicData>
+            </a:graphic>
+            <wp14:sizeRelH relativeFrom="margin">
+              <wp14:pctWidth>0</wp14:pctWidth>
+            </wp14:sizeRelH>
+            <wp14:sizeRelV relativeFrom="margin">
+              <wp14:pctHeight>0</wp14:pctHeight>
+            </wp14:sizeRelV>
+          </wp:anchor>
+        </w:drawing>
+      </w:r>
+      <w:r>
+        <w:rPr>
+          <w:rFonts w:ascii="Times New Roman" w:hAnsi="Times New Roman" w:cs="Times New Roman"/>
           <w:sz w:val="24"/>
           <w:szCs w:val="24"/>
         </w:rPr>
@@ -608,7 +686,23 @@
           <w:sz w:val="24"/>
           <w:szCs w:val="24"/>
         </w:rPr>
-        <w:t xml:space="preserve"> 256:</w:t>
+        <w:t xml:space="preserve"> </w:t>
+      </w:r>
+      <w:r>
+        <w:rPr>
+          <w:rFonts w:ascii="Times New Roman" w:hAnsi="Times New Roman" w:cs="Times New Roman"/>
+          <w:sz w:val="24"/>
+          <w:szCs w:val="24"/>
+        </w:rPr>
+        <w:t>Tower</w:t>
+      </w:r>
+      <w:r>
+        <w:rPr>
+          <w:rFonts w:ascii="Times New Roman" w:hAnsi="Times New Roman" w:cs="Times New Roman"/>
+          <w:sz w:val="24"/>
+          <w:szCs w:val="24"/>
+        </w:rPr>
+        <w:t>256:</w:t>
       </w:r>
     </w:p>
     <w:p>
@@ -627,7 +721,7 @@
           <w:szCs w:val="24"/>
         </w:rPr>
         <w:drawing>
-          <wp:anchor distT="0" distB="0" distL="114300" distR="114300" simplePos="0" relativeHeight="251660288" behindDoc="0" locked="0" layoutInCell="1" allowOverlap="1" wp14:anchorId="704EB30A" wp14:editId="6C4239EF">
+          <wp:anchor distT="0" distB="0" distL="114300" distR="114300" simplePos="0" relativeHeight="251660288" behindDoc="0" locked="0" layoutInCell="1" allowOverlap="1" wp14:anchorId="704EB30A" wp14:editId="55A652F9">
             <wp:simplePos x="0" y="0"/>
             <wp:positionH relativeFrom="margin">
               <wp:align>right</wp:align>
@@ -689,26 +783,348 @@
           </wp:anchor>
         </w:drawing>
       </w:r>
-      <w:r>
-        <w:rPr>
-          <w:rFonts w:ascii="Times New Roman" w:hAnsi="Times New Roman" w:cs="Times New Roman"/>
+    </w:p>
+    <w:p>
+      <w:pPr>
+        <w:rPr>
+          <w:rFonts w:ascii="Times New Roman" w:hAnsi="Times New Roman" w:cs="Times New Roman"/>
+          <w:sz w:val="24"/>
+          <w:szCs w:val="24"/>
+        </w:rPr>
+      </w:pPr>
+      <w:r>
+        <w:rPr>
+          <w:rFonts w:ascii="Times New Roman" w:hAnsi="Times New Roman" w:cs="Times New Roman"/>
+          <w:sz w:val="24"/>
+          <w:szCs w:val="24"/>
+        </w:rPr>
+        <w:t xml:space="preserve"> </w:t>
+      </w:r>
+    </w:p>
+    <w:p>
+      <w:pPr>
+        <w:rPr>
+          <w:rFonts w:ascii="Times New Roman" w:hAnsi="Times New Roman" w:cs="Times New Roman"/>
+          <w:sz w:val="24"/>
+          <w:szCs w:val="24"/>
+        </w:rPr>
+      </w:pPr>
+    </w:p>
+    <w:p>
+      <w:pPr>
+        <w:rPr>
+          <w:rFonts w:ascii="Times New Roman" w:hAnsi="Times New Roman" w:cs="Times New Roman"/>
+          <w:sz w:val="24"/>
+          <w:szCs w:val="24"/>
+        </w:rPr>
+      </w:pPr>
+    </w:p>
+    <w:p>
+      <w:pPr>
+        <w:rPr>
+          <w:rFonts w:ascii="Times New Roman" w:hAnsi="Times New Roman" w:cs="Times New Roman"/>
+          <w:sz w:val="24"/>
+          <w:szCs w:val="24"/>
+        </w:rPr>
+      </w:pPr>
+    </w:p>
+    <w:p>
+      <w:pPr>
+        <w:rPr>
+          <w:rFonts w:ascii="Times New Roman" w:hAnsi="Times New Roman" w:cs="Times New Roman"/>
+          <w:sz w:val="24"/>
+          <w:szCs w:val="24"/>
+        </w:rPr>
+      </w:pPr>
+    </w:p>
+    <w:p>
+      <w:pPr>
+        <w:rPr>
+          <w:rFonts w:ascii="Times New Roman" w:hAnsi="Times New Roman" w:cs="Times New Roman"/>
+          <w:sz w:val="24"/>
+          <w:szCs w:val="24"/>
+        </w:rPr>
+      </w:pPr>
+    </w:p>
+    <w:p>
+      <w:pPr>
+        <w:rPr>
+          <w:rFonts w:ascii="Times New Roman" w:hAnsi="Times New Roman" w:cs="Times New Roman"/>
+          <w:sz w:val="24"/>
+          <w:szCs w:val="24"/>
+        </w:rPr>
+      </w:pPr>
+    </w:p>
+    <w:p>
+      <w:pPr>
+        <w:rPr>
+          <w:rFonts w:ascii="Times New Roman" w:hAnsi="Times New Roman" w:cs="Times New Roman"/>
+          <w:sz w:val="24"/>
+          <w:szCs w:val="24"/>
+        </w:rPr>
+      </w:pPr>
+    </w:p>
+    <w:p>
+      <w:pPr>
+        <w:rPr>
+          <w:rFonts w:ascii="Times New Roman" w:hAnsi="Times New Roman" w:cs="Times New Roman"/>
+          <w:sz w:val="24"/>
+          <w:szCs w:val="24"/>
+        </w:rPr>
+      </w:pPr>
+    </w:p>
+    <w:p>
+      <w:pPr>
+        <w:rPr>
+          <w:rFonts w:ascii="Times New Roman" w:hAnsi="Times New Roman" w:cs="Times New Roman"/>
+          <w:sz w:val="24"/>
+          <w:szCs w:val="24"/>
+        </w:rPr>
+      </w:pPr>
+    </w:p>
+    <w:p>
+      <w:pPr>
+        <w:rPr>
+          <w:rFonts w:ascii="Times New Roman" w:hAnsi="Times New Roman" w:cs="Times New Roman"/>
+          <w:sz w:val="24"/>
+          <w:szCs w:val="24"/>
+        </w:rPr>
+      </w:pPr>
+    </w:p>
+    <w:p>
+      <w:pPr>
+        <w:rPr>
+          <w:rFonts w:ascii="Times New Roman" w:hAnsi="Times New Roman" w:cs="Times New Roman"/>
+          <w:sz w:val="24"/>
+          <w:szCs w:val="24"/>
+        </w:rPr>
+      </w:pPr>
+    </w:p>
+    <w:p>
+      <w:pPr>
+        <w:rPr>
+          <w:rFonts w:ascii="Times New Roman" w:hAnsi="Times New Roman" w:cs="Times New Roman"/>
+          <w:sz w:val="24"/>
+          <w:szCs w:val="24"/>
+        </w:rPr>
+      </w:pPr>
+    </w:p>
+    <w:p>
+      <w:pPr>
+        <w:rPr>
+          <w:rFonts w:ascii="Times New Roman" w:hAnsi="Times New Roman" w:cs="Times New Roman"/>
+          <w:sz w:val="24"/>
+          <w:szCs w:val="24"/>
+        </w:rPr>
+      </w:pPr>
+    </w:p>
+    <w:p>
+      <w:pPr>
+        <w:rPr>
+          <w:rFonts w:ascii="Times New Roman" w:hAnsi="Times New Roman" w:cs="Times New Roman"/>
+          <w:sz w:val="24"/>
+          <w:szCs w:val="24"/>
+        </w:rPr>
+      </w:pPr>
+    </w:p>
+    <w:p>
+      <w:pPr>
+        <w:rPr>
+          <w:rFonts w:ascii="Times New Roman" w:hAnsi="Times New Roman" w:cs="Times New Roman"/>
+          <w:sz w:val="24"/>
+          <w:szCs w:val="24"/>
+        </w:rPr>
+      </w:pPr>
+    </w:p>
+    <w:p>
+      <w:pPr>
+        <w:rPr>
+          <w:rFonts w:ascii="Times New Roman" w:hAnsi="Times New Roman" w:cs="Times New Roman"/>
+          <w:sz w:val="24"/>
+          <w:szCs w:val="24"/>
+        </w:rPr>
+      </w:pPr>
+    </w:p>
+    <w:p>
+      <w:pPr>
+        <w:rPr>
+          <w:rFonts w:ascii="Times New Roman" w:hAnsi="Times New Roman" w:cs="Times New Roman"/>
+          <w:sz w:val="24"/>
+          <w:szCs w:val="24"/>
+        </w:rPr>
+      </w:pPr>
+    </w:p>
+    <w:p>
+      <w:pPr>
+        <w:rPr>
+          <w:rFonts w:ascii="Times New Roman" w:hAnsi="Times New Roman" w:cs="Times New Roman"/>
+          <w:sz w:val="24"/>
+          <w:szCs w:val="24"/>
+        </w:rPr>
+      </w:pPr>
+    </w:p>
+    <w:p>
+      <w:pPr>
+        <w:rPr>
+          <w:rFonts w:ascii="Times New Roman" w:hAnsi="Times New Roman" w:cs="Times New Roman"/>
+          <w:sz w:val="24"/>
+          <w:szCs w:val="24"/>
+        </w:rPr>
+      </w:pPr>
+    </w:p>
+    <w:p>
+      <w:pPr>
+        <w:rPr>
+          <w:rFonts w:ascii="Times New Roman" w:hAnsi="Times New Roman" w:cs="Times New Roman"/>
+          <w:sz w:val="24"/>
+          <w:szCs w:val="24"/>
+        </w:rPr>
+      </w:pPr>
+    </w:p>
+    <w:p>
+      <w:pPr>
+        <w:rPr>
+          <w:rFonts w:ascii="Times New Roman" w:hAnsi="Times New Roman" w:cs="Times New Roman"/>
+          <w:sz w:val="24"/>
+          <w:szCs w:val="24"/>
+        </w:rPr>
+      </w:pPr>
+    </w:p>
+    <w:p>
+      <w:pPr>
+        <w:rPr>
+          <w:rFonts w:ascii="Times New Roman" w:hAnsi="Times New Roman" w:cs="Times New Roman"/>
+          <w:sz w:val="24"/>
+          <w:szCs w:val="24"/>
+        </w:rPr>
+      </w:pPr>
+    </w:p>
+    <w:p>
+      <w:pPr>
+        <w:pStyle w:val="ListParagraph"/>
+        <w:rPr>
+          <w:rFonts w:ascii="Times New Roman" w:hAnsi="Times New Roman" w:cs="Times New Roman"/>
+          <w:sz w:val="24"/>
+          <w:szCs w:val="24"/>
+        </w:rPr>
+      </w:pPr>
+    </w:p>
+    <w:p>
+      <w:pPr>
+        <w:pStyle w:val="ListParagraph"/>
+        <w:rPr>
+          <w:rFonts w:ascii="Times New Roman" w:hAnsi="Times New Roman" w:cs="Times New Roman"/>
+          <w:sz w:val="24"/>
+          <w:szCs w:val="24"/>
+        </w:rPr>
+      </w:pPr>
+    </w:p>
+    <w:p>
+      <w:pPr>
+        <w:rPr>
+          <w:rFonts w:ascii="Times New Roman" w:hAnsi="Times New Roman" w:cs="Times New Roman"/>
+          <w:sz w:val="24"/>
+          <w:szCs w:val="24"/>
+        </w:rPr>
+      </w:pPr>
+    </w:p>
+    <w:p>
+      <w:pPr>
+        <w:pStyle w:val="ListParagraph"/>
+        <w:numPr>
+          <w:ilvl w:val="0"/>
+          <w:numId w:val="1"/>
+        </w:numPr>
+        <w:rPr>
+          <w:rFonts w:ascii="Times New Roman" w:hAnsi="Times New Roman" w:cs="Times New Roman"/>
+          <w:sz w:val="24"/>
+          <w:szCs w:val="24"/>
+        </w:rPr>
+      </w:pPr>
+      <w:r>
+        <w:rPr>
+          <w:rFonts w:ascii="Times New Roman" w:hAnsi="Times New Roman" w:cs="Times New Roman"/>
+          <w:sz w:val="24"/>
+          <w:szCs w:val="24"/>
+        </w:rPr>
+        <w:lastRenderedPageBreak/>
+        <w:t xml:space="preserve">MPI </w:t>
+      </w:r>
+      <w:r>
+        <w:rPr>
+          <w:rFonts w:ascii="Times New Roman" w:hAnsi="Times New Roman" w:cs="Times New Roman"/>
+          <w:sz w:val="24"/>
+          <w:szCs w:val="24"/>
+        </w:rPr>
+        <w:t>Tower</w:t>
+      </w:r>
+      <w:r>
+        <w:rPr>
+          <w:rFonts w:ascii="Times New Roman" w:hAnsi="Times New Roman" w:cs="Times New Roman"/>
+          <w:sz w:val="24"/>
+          <w:szCs w:val="24"/>
+        </w:rPr>
+        <w:t>256:</w:t>
+      </w:r>
+    </w:p>
+    <w:p>
+      <w:pPr>
+        <w:pStyle w:val="ListParagraph"/>
+        <w:rPr>
+          <w:rFonts w:ascii="Times New Roman" w:hAnsi="Times New Roman" w:cs="Times New Roman"/>
+          <w:sz w:val="24"/>
+          <w:szCs w:val="24"/>
+        </w:rPr>
+      </w:pPr>
+    </w:p>
+    <w:p>
+      <w:pPr>
+        <w:pStyle w:val="ListParagraph"/>
+        <w:rPr>
+          <w:rFonts w:ascii="Times New Roman" w:hAnsi="Times New Roman" w:cs="Times New Roman"/>
+          <w:sz w:val="24"/>
+          <w:szCs w:val="24"/>
+        </w:rPr>
+      </w:pPr>
+    </w:p>
+    <w:p>
+      <w:pPr>
+        <w:pStyle w:val="ListParagraph"/>
+        <w:rPr>
+          <w:rFonts w:ascii="Times New Roman" w:hAnsi="Times New Roman" w:cs="Times New Roman"/>
+          <w:sz w:val="24"/>
+          <w:szCs w:val="24"/>
+        </w:rPr>
+      </w:pPr>
+    </w:p>
+    <w:p>
+      <w:pPr>
+        <w:pStyle w:val="ListParagraph"/>
+        <w:rPr>
+          <w:rFonts w:ascii="Times New Roman" w:hAnsi="Times New Roman" w:cs="Times New Roman"/>
+          <w:sz w:val="24"/>
+          <w:szCs w:val="24"/>
+        </w:rPr>
+      </w:pPr>
+      <w:r>
+        <w:rPr>
           <w:noProof/>
           <w:sz w:val="24"/>
           <w:szCs w:val="24"/>
         </w:rPr>
         <w:drawing>
-          <wp:anchor distT="0" distB="0" distL="114300" distR="114300" simplePos="0" relativeHeight="251662336" behindDoc="0" locked="0" layoutInCell="1" allowOverlap="1" wp14:anchorId="1239842D" wp14:editId="35AD2EAD">
+          <wp:anchor distT="0" distB="0" distL="114300" distR="114300" simplePos="0" relativeHeight="251666432" behindDoc="0" locked="0" layoutInCell="1" allowOverlap="1" wp14:anchorId="68BF3057" wp14:editId="46FFDCD4">
             <wp:simplePos x="0" y="0"/>
-            <wp:positionH relativeFrom="page">
-              <wp:posOffset>628650</wp:posOffset>
+            <wp:positionH relativeFrom="margin">
+              <wp:posOffset>-145738</wp:posOffset>
             </wp:positionH>
             <wp:positionV relativeFrom="paragraph">
-              <wp:posOffset>132715</wp:posOffset>
+              <wp:posOffset>118638</wp:posOffset>
             </wp:positionV>
-            <wp:extent cx="2619375" cy="6831388"/>
-            <wp:effectExtent l="0" t="0" r="0" b="7620"/>
+            <wp:extent cx="2562225" cy="6411359"/>
+            <wp:effectExtent l="0" t="0" r="0" b="8890"/>
             <wp:wrapNone/>
-            <wp:docPr id="6" name="Picture 6"/>
+            <wp:docPr id="8" name="Picture 8"/>
             <wp:cNvGraphicFramePr>
               <a:graphicFrameLocks xmlns:a="http://schemas.openxmlformats.org/drawingml/2006/main" noChangeAspect="1"/>
             </wp:cNvGraphicFramePr>
@@ -716,24 +1132,24 @@
               <a:graphicData uri="http://schemas.openxmlformats.org/drawingml/2006/picture">
                 <pic:pic xmlns:pic="http://schemas.openxmlformats.org/drawingml/2006/picture">
                   <pic:nvPicPr>
-                    <pic:cNvPr id="1" name="cthreads256.bmp"/>
+                    <pic:cNvPr id="4" name="mpi256.bmp"/>
                     <pic:cNvPicPr/>
                   </pic:nvPicPr>
                   <pic:blipFill rotWithShape="1">
-                    <a:blip r:embed="rId9" cstate="print">
+                    <a:blip r:embed="rId10" cstate="print">
                       <a:extLst>
                         <a:ext uri="{28A0092B-C50C-407E-A947-70E740481C1C}">
                           <a14:useLocalDpi xmlns:a14="http://schemas.microsoft.com/office/drawing/2010/main" val="0"/>
                         </a:ext>
                       </a:extLst>
                     </a:blip>
-                    <a:srcRect l="20379" r="60209"/>
+                    <a:srcRect l="20800" t="3928" r="60886" b="5564"/>
                     <a:stretch/>
                   </pic:blipFill>
                   <pic:spPr bwMode="auto">
                     <a:xfrm>
                       <a:off x="0" y="0"/>
-                      <a:ext cx="2619375" cy="6831388"/>
+                      <a:ext cx="2562225" cy="6411359"/>
                     </a:xfrm>
                     <a:prstGeom prst="rect">
                       <a:avLst/>
@@ -759,313 +1175,25 @@
           </wp:anchor>
         </w:drawing>
       </w:r>
-    </w:p>
-    <w:p>
-      <w:pPr>
-        <w:rPr>
-          <w:rFonts w:ascii="Times New Roman" w:hAnsi="Times New Roman" w:cs="Times New Roman"/>
-          <w:sz w:val="24"/>
-          <w:szCs w:val="24"/>
-        </w:rPr>
-      </w:pPr>
-      <w:r>
-        <w:rPr>
-          <w:rFonts w:ascii="Times New Roman" w:hAnsi="Times New Roman" w:cs="Times New Roman"/>
-          <w:sz w:val="24"/>
-          <w:szCs w:val="24"/>
-        </w:rPr>
-        <w:t xml:space="preserve"> </w:t>
-      </w:r>
-    </w:p>
-    <w:p>
-      <w:pPr>
-        <w:rPr>
-          <w:rFonts w:ascii="Times New Roman" w:hAnsi="Times New Roman" w:cs="Times New Roman"/>
-          <w:sz w:val="24"/>
-          <w:szCs w:val="24"/>
-        </w:rPr>
-      </w:pPr>
-    </w:p>
-    <w:p>
-      <w:pPr>
-        <w:rPr>
-          <w:rFonts w:ascii="Times New Roman" w:hAnsi="Times New Roman" w:cs="Times New Roman"/>
-          <w:sz w:val="24"/>
-          <w:szCs w:val="24"/>
-        </w:rPr>
-      </w:pPr>
-    </w:p>
-    <w:p>
-      <w:pPr>
-        <w:rPr>
-          <w:rFonts w:ascii="Times New Roman" w:hAnsi="Times New Roman" w:cs="Times New Roman"/>
-          <w:sz w:val="24"/>
-          <w:szCs w:val="24"/>
-        </w:rPr>
-      </w:pPr>
-    </w:p>
-    <w:p>
-      <w:pPr>
-        <w:rPr>
-          <w:rFonts w:ascii="Times New Roman" w:hAnsi="Times New Roman" w:cs="Times New Roman"/>
-          <w:sz w:val="24"/>
-          <w:szCs w:val="24"/>
-        </w:rPr>
-      </w:pPr>
-    </w:p>
-    <w:p>
-      <w:pPr>
-        <w:rPr>
-          <w:rFonts w:ascii="Times New Roman" w:hAnsi="Times New Roman" w:cs="Times New Roman"/>
-          <w:sz w:val="24"/>
-          <w:szCs w:val="24"/>
-        </w:rPr>
-      </w:pPr>
-    </w:p>
-    <w:p>
-      <w:pPr>
-        <w:rPr>
-          <w:rFonts w:ascii="Times New Roman" w:hAnsi="Times New Roman" w:cs="Times New Roman"/>
-          <w:sz w:val="24"/>
-          <w:szCs w:val="24"/>
-        </w:rPr>
-      </w:pPr>
-    </w:p>
-    <w:p>
-      <w:pPr>
-        <w:rPr>
-          <w:rFonts w:ascii="Times New Roman" w:hAnsi="Times New Roman" w:cs="Times New Roman"/>
-          <w:sz w:val="24"/>
-          <w:szCs w:val="24"/>
-        </w:rPr>
-      </w:pPr>
-    </w:p>
-    <w:p>
-      <w:pPr>
-        <w:rPr>
-          <w:rFonts w:ascii="Times New Roman" w:hAnsi="Times New Roman" w:cs="Times New Roman"/>
-          <w:sz w:val="24"/>
-          <w:szCs w:val="24"/>
-        </w:rPr>
-      </w:pPr>
-    </w:p>
-    <w:p>
-      <w:pPr>
-        <w:rPr>
-          <w:rFonts w:ascii="Times New Roman" w:hAnsi="Times New Roman" w:cs="Times New Roman"/>
-          <w:sz w:val="24"/>
-          <w:szCs w:val="24"/>
-        </w:rPr>
-      </w:pPr>
-    </w:p>
-    <w:p>
-      <w:pPr>
-        <w:rPr>
-          <w:rFonts w:ascii="Times New Roman" w:hAnsi="Times New Roman" w:cs="Times New Roman"/>
-          <w:sz w:val="24"/>
-          <w:szCs w:val="24"/>
-        </w:rPr>
-      </w:pPr>
-    </w:p>
-    <w:p>
-      <w:pPr>
-        <w:rPr>
-          <w:rFonts w:ascii="Times New Roman" w:hAnsi="Times New Roman" w:cs="Times New Roman"/>
-          <w:sz w:val="24"/>
-          <w:szCs w:val="24"/>
-        </w:rPr>
-      </w:pPr>
-    </w:p>
-    <w:p>
-      <w:pPr>
-        <w:rPr>
-          <w:rFonts w:ascii="Times New Roman" w:hAnsi="Times New Roman" w:cs="Times New Roman"/>
-          <w:sz w:val="24"/>
-          <w:szCs w:val="24"/>
-        </w:rPr>
-      </w:pPr>
-    </w:p>
-    <w:p>
-      <w:pPr>
-        <w:rPr>
-          <w:rFonts w:ascii="Times New Roman" w:hAnsi="Times New Roman" w:cs="Times New Roman"/>
-          <w:sz w:val="24"/>
-          <w:szCs w:val="24"/>
-        </w:rPr>
-      </w:pPr>
-    </w:p>
-    <w:p>
-      <w:pPr>
-        <w:rPr>
-          <w:rFonts w:ascii="Times New Roman" w:hAnsi="Times New Roman" w:cs="Times New Roman"/>
-          <w:sz w:val="24"/>
-          <w:szCs w:val="24"/>
-        </w:rPr>
-      </w:pPr>
-    </w:p>
-    <w:p>
-      <w:pPr>
-        <w:rPr>
-          <w:rFonts w:ascii="Times New Roman" w:hAnsi="Times New Roman" w:cs="Times New Roman"/>
-          <w:sz w:val="24"/>
-          <w:szCs w:val="24"/>
-        </w:rPr>
-      </w:pPr>
-    </w:p>
-    <w:p>
-      <w:pPr>
-        <w:rPr>
-          <w:rFonts w:ascii="Times New Roman" w:hAnsi="Times New Roman" w:cs="Times New Roman"/>
-          <w:sz w:val="24"/>
-          <w:szCs w:val="24"/>
-        </w:rPr>
-      </w:pPr>
-    </w:p>
-    <w:p>
-      <w:pPr>
-        <w:rPr>
-          <w:rFonts w:ascii="Times New Roman" w:hAnsi="Times New Roman" w:cs="Times New Roman"/>
-          <w:sz w:val="24"/>
-          <w:szCs w:val="24"/>
-        </w:rPr>
-      </w:pPr>
-    </w:p>
-    <w:p>
-      <w:pPr>
-        <w:rPr>
-          <w:rFonts w:ascii="Times New Roman" w:hAnsi="Times New Roman" w:cs="Times New Roman"/>
-          <w:sz w:val="24"/>
-          <w:szCs w:val="24"/>
-        </w:rPr>
-      </w:pPr>
-    </w:p>
-    <w:p>
-      <w:pPr>
-        <w:rPr>
-          <w:rFonts w:ascii="Times New Roman" w:hAnsi="Times New Roman" w:cs="Times New Roman"/>
-          <w:sz w:val="24"/>
-          <w:szCs w:val="24"/>
-        </w:rPr>
-      </w:pPr>
-    </w:p>
-    <w:p>
-      <w:pPr>
-        <w:rPr>
-          <w:rFonts w:ascii="Times New Roman" w:hAnsi="Times New Roman" w:cs="Times New Roman"/>
-          <w:sz w:val="24"/>
-          <w:szCs w:val="24"/>
-        </w:rPr>
-      </w:pPr>
-    </w:p>
-    <w:p>
-      <w:pPr>
-        <w:rPr>
-          <w:rFonts w:ascii="Times New Roman" w:hAnsi="Times New Roman" w:cs="Times New Roman"/>
-          <w:sz w:val="24"/>
-          <w:szCs w:val="24"/>
-        </w:rPr>
-      </w:pPr>
-    </w:p>
-    <w:p>
-      <w:pPr>
-        <w:rPr>
-          <w:rFonts w:ascii="Times New Roman" w:hAnsi="Times New Roman" w:cs="Times New Roman"/>
-          <w:sz w:val="24"/>
-          <w:szCs w:val="24"/>
-        </w:rPr>
-      </w:pPr>
-    </w:p>
-    <w:p>
-      <w:pPr>
-        <w:pStyle w:val="ListParagraph"/>
-        <w:rPr>
-          <w:rFonts w:ascii="Times New Roman" w:hAnsi="Times New Roman" w:cs="Times New Roman"/>
-          <w:sz w:val="24"/>
-          <w:szCs w:val="24"/>
-        </w:rPr>
-      </w:pPr>
-    </w:p>
-    <w:p>
-      <w:pPr>
-        <w:pStyle w:val="ListParagraph"/>
-        <w:rPr>
-          <w:rFonts w:ascii="Times New Roman" w:hAnsi="Times New Roman" w:cs="Times New Roman"/>
-          <w:sz w:val="24"/>
-          <w:szCs w:val="24"/>
-        </w:rPr>
-      </w:pPr>
-    </w:p>
-    <w:p>
-      <w:pPr>
-        <w:rPr>
-          <w:rFonts w:ascii="Times New Roman" w:hAnsi="Times New Roman" w:cs="Times New Roman"/>
-          <w:sz w:val="24"/>
-          <w:szCs w:val="24"/>
-        </w:rPr>
-      </w:pPr>
-    </w:p>
-    <w:p>
-      <w:pPr>
-        <w:pStyle w:val="ListParagraph"/>
-        <w:numPr>
-          <w:ilvl w:val="0"/>
-          <w:numId w:val="1"/>
-        </w:numPr>
-        <w:rPr>
-          <w:rFonts w:ascii="Times New Roman" w:hAnsi="Times New Roman" w:cs="Times New Roman"/>
-          <w:sz w:val="24"/>
-          <w:szCs w:val="24"/>
-        </w:rPr>
-      </w:pPr>
-      <w:r>
-        <w:rPr>
-          <w:rFonts w:ascii="Times New Roman" w:hAnsi="Times New Roman" w:cs="Times New Roman"/>
-          <w:sz w:val="24"/>
-          <w:szCs w:val="24"/>
-        </w:rPr>
-        <w:lastRenderedPageBreak/>
-        <w:t>MPI 256:</w:t>
-      </w:r>
-    </w:p>
-    <w:p>
-      <w:pPr>
-        <w:pStyle w:val="ListParagraph"/>
-        <w:rPr>
-          <w:rFonts w:ascii="Times New Roman" w:hAnsi="Times New Roman" w:cs="Times New Roman"/>
-          <w:sz w:val="24"/>
-          <w:szCs w:val="24"/>
-        </w:rPr>
-      </w:pPr>
-    </w:p>
-    <w:p>
-      <w:pPr>
-        <w:pStyle w:val="ListParagraph"/>
-        <w:rPr>
-          <w:rFonts w:ascii="Times New Roman" w:hAnsi="Times New Roman" w:cs="Times New Roman"/>
-          <w:sz w:val="24"/>
-          <w:szCs w:val="24"/>
-        </w:rPr>
-      </w:pPr>
-      <w:r>
-        <w:rPr>
-          <w:rFonts w:ascii="Times New Roman" w:hAnsi="Times New Roman" w:cs="Times New Roman"/>
+      <w:r>
+        <w:rPr>
           <w:noProof/>
           <w:sz w:val="24"/>
           <w:szCs w:val="24"/>
         </w:rPr>
         <w:drawing>
-          <wp:anchor distT="0" distB="0" distL="114300" distR="114300" simplePos="0" relativeHeight="251659264" behindDoc="0" locked="0" layoutInCell="1" allowOverlap="1" wp14:anchorId="4D4D017C" wp14:editId="36593F1E">
+          <wp:anchor distT="0" distB="0" distL="114300" distR="114300" simplePos="0" relativeHeight="251658240" behindDoc="0" locked="0" layoutInCell="1" allowOverlap="1" wp14:anchorId="366517B9" wp14:editId="252748E4">
             <wp:simplePos x="0" y="0"/>
             <wp:positionH relativeFrom="margin">
-              <wp:posOffset>-295275</wp:posOffset>
+              <wp:posOffset>3289300</wp:posOffset>
             </wp:positionH>
             <wp:positionV relativeFrom="paragraph">
-              <wp:posOffset>250190</wp:posOffset>
+              <wp:posOffset>139065</wp:posOffset>
             </wp:positionV>
-            <wp:extent cx="2733675" cy="6683710"/>
-            <wp:effectExtent l="0" t="0" r="0" b="3175"/>
+            <wp:extent cx="2546985" cy="6432550"/>
+            <wp:effectExtent l="0" t="0" r="5715" b="6350"/>
             <wp:wrapNone/>
-            <wp:docPr id="2" name="Picture 2"/>
+            <wp:docPr id="4" name="Picture 4"/>
             <wp:cNvGraphicFramePr>
               <a:graphicFrameLocks xmlns:a="http://schemas.openxmlformats.org/drawingml/2006/main" noChangeAspect="1"/>
             </wp:cNvGraphicFramePr>
@@ -1073,7 +1201,7 @@
               <a:graphicData uri="http://schemas.openxmlformats.org/drawingml/2006/picture">
                 <pic:pic xmlns:pic="http://schemas.openxmlformats.org/drawingml/2006/picture">
                   <pic:nvPicPr>
-                    <pic:cNvPr id="2" name="cuda256.bmp"/>
+                    <pic:cNvPr id="4" name="mpi256.bmp"/>
                     <pic:cNvPicPr/>
                   </pic:nvPicPr>
                   <pic:blipFill rotWithShape="1">
@@ -1084,13 +1212,13 @@
                         </a:ext>
                       </a:extLst>
                     </a:blip>
-                    <a:srcRect l="20802" t="2971" r="60983" b="9070"/>
+                    <a:srcRect l="64803" t="3928" r="17049" b="5564"/>
                     <a:stretch/>
                   </pic:blipFill>
                   <pic:spPr bwMode="auto">
                     <a:xfrm>
                       <a:off x="0" y="0"/>
-                      <a:ext cx="2733675" cy="6683710"/>
+                      <a:ext cx="2546985" cy="6432550"/>
                     </a:xfrm>
                     <a:prstGeom prst="rect">
                       <a:avLst/>
@@ -1126,6 +1254,435 @@
           <w:szCs w:val="24"/>
         </w:rPr>
       </w:pPr>
+    </w:p>
+    <w:p>
+      <w:pPr>
+        <w:pStyle w:val="ListParagraph"/>
+        <w:rPr>
+          <w:rFonts w:ascii="Times New Roman" w:hAnsi="Times New Roman" w:cs="Times New Roman"/>
+          <w:sz w:val="24"/>
+          <w:szCs w:val="24"/>
+        </w:rPr>
+      </w:pPr>
+    </w:p>
+    <w:p>
+      <w:pPr>
+        <w:pStyle w:val="ListParagraph"/>
+        <w:rPr>
+          <w:rFonts w:ascii="Times New Roman" w:hAnsi="Times New Roman" w:cs="Times New Roman"/>
+          <w:sz w:val="24"/>
+          <w:szCs w:val="24"/>
+        </w:rPr>
+      </w:pPr>
+    </w:p>
+    <w:p>
+      <w:pPr>
+        <w:pStyle w:val="ListParagraph"/>
+        <w:rPr>
+          <w:rFonts w:ascii="Times New Roman" w:hAnsi="Times New Roman" w:cs="Times New Roman"/>
+          <w:sz w:val="24"/>
+          <w:szCs w:val="24"/>
+        </w:rPr>
+      </w:pPr>
+    </w:p>
+    <w:p>
+      <w:pPr>
+        <w:pStyle w:val="ListParagraph"/>
+        <w:rPr>
+          <w:rFonts w:ascii="Times New Roman" w:hAnsi="Times New Roman" w:cs="Times New Roman"/>
+          <w:sz w:val="24"/>
+          <w:szCs w:val="24"/>
+        </w:rPr>
+      </w:pPr>
+    </w:p>
+    <w:p>
+      <w:pPr>
+        <w:pStyle w:val="ListParagraph"/>
+        <w:rPr>
+          <w:rFonts w:ascii="Times New Roman" w:hAnsi="Times New Roman" w:cs="Times New Roman"/>
+          <w:sz w:val="24"/>
+          <w:szCs w:val="24"/>
+        </w:rPr>
+      </w:pPr>
+    </w:p>
+    <w:p>
+      <w:pPr>
+        <w:pStyle w:val="ListParagraph"/>
+        <w:rPr>
+          <w:rFonts w:ascii="Times New Roman" w:hAnsi="Times New Roman" w:cs="Times New Roman"/>
+          <w:sz w:val="24"/>
+          <w:szCs w:val="24"/>
+        </w:rPr>
+      </w:pPr>
+    </w:p>
+    <w:p>
+      <w:pPr>
+        <w:pStyle w:val="ListParagraph"/>
+        <w:rPr>
+          <w:rFonts w:ascii="Times New Roman" w:hAnsi="Times New Roman" w:cs="Times New Roman"/>
+          <w:sz w:val="24"/>
+          <w:szCs w:val="24"/>
+        </w:rPr>
+      </w:pPr>
+    </w:p>
+    <w:p>
+      <w:pPr>
+        <w:pStyle w:val="ListParagraph"/>
+        <w:rPr>
+          <w:rFonts w:ascii="Times New Roman" w:hAnsi="Times New Roman" w:cs="Times New Roman"/>
+          <w:sz w:val="24"/>
+          <w:szCs w:val="24"/>
+        </w:rPr>
+      </w:pPr>
+    </w:p>
+    <w:p>
+      <w:pPr>
+        <w:pStyle w:val="ListParagraph"/>
+        <w:rPr>
+          <w:rFonts w:ascii="Times New Roman" w:hAnsi="Times New Roman" w:cs="Times New Roman"/>
+          <w:sz w:val="24"/>
+          <w:szCs w:val="24"/>
+        </w:rPr>
+      </w:pPr>
+    </w:p>
+    <w:p>
+      <w:pPr>
+        <w:pStyle w:val="ListParagraph"/>
+        <w:rPr>
+          <w:rFonts w:ascii="Times New Roman" w:hAnsi="Times New Roman" w:cs="Times New Roman"/>
+          <w:sz w:val="24"/>
+          <w:szCs w:val="24"/>
+        </w:rPr>
+      </w:pPr>
+    </w:p>
+    <w:p>
+      <w:pPr>
+        <w:pStyle w:val="ListParagraph"/>
+        <w:rPr>
+          <w:rFonts w:ascii="Times New Roman" w:hAnsi="Times New Roman" w:cs="Times New Roman"/>
+          <w:sz w:val="24"/>
+          <w:szCs w:val="24"/>
+        </w:rPr>
+      </w:pPr>
+    </w:p>
+    <w:p>
+      <w:pPr>
+        <w:pStyle w:val="ListParagraph"/>
+        <w:rPr>
+          <w:rFonts w:ascii="Times New Roman" w:hAnsi="Times New Roman" w:cs="Times New Roman"/>
+          <w:sz w:val="24"/>
+          <w:szCs w:val="24"/>
+        </w:rPr>
+      </w:pPr>
+    </w:p>
+    <w:p>
+      <w:pPr>
+        <w:pStyle w:val="ListParagraph"/>
+        <w:rPr>
+          <w:rFonts w:ascii="Times New Roman" w:hAnsi="Times New Roman" w:cs="Times New Roman"/>
+          <w:sz w:val="24"/>
+          <w:szCs w:val="24"/>
+        </w:rPr>
+      </w:pPr>
+    </w:p>
+    <w:p>
+      <w:pPr>
+        <w:pStyle w:val="ListParagraph"/>
+        <w:rPr>
+          <w:rFonts w:ascii="Times New Roman" w:hAnsi="Times New Roman" w:cs="Times New Roman"/>
+          <w:sz w:val="24"/>
+          <w:szCs w:val="24"/>
+        </w:rPr>
+      </w:pPr>
+    </w:p>
+    <w:p>
+      <w:pPr>
+        <w:pStyle w:val="ListParagraph"/>
+        <w:rPr>
+          <w:rFonts w:ascii="Times New Roman" w:hAnsi="Times New Roman" w:cs="Times New Roman"/>
+          <w:sz w:val="24"/>
+          <w:szCs w:val="24"/>
+        </w:rPr>
+      </w:pPr>
+    </w:p>
+    <w:p>
+      <w:pPr>
+        <w:pStyle w:val="ListParagraph"/>
+        <w:rPr>
+          <w:rFonts w:ascii="Times New Roman" w:hAnsi="Times New Roman" w:cs="Times New Roman"/>
+          <w:sz w:val="24"/>
+          <w:szCs w:val="24"/>
+        </w:rPr>
+      </w:pPr>
+    </w:p>
+    <w:p>
+      <w:pPr>
+        <w:pStyle w:val="ListParagraph"/>
+        <w:rPr>
+          <w:rFonts w:ascii="Times New Roman" w:hAnsi="Times New Roman" w:cs="Times New Roman"/>
+          <w:sz w:val="24"/>
+          <w:szCs w:val="24"/>
+        </w:rPr>
+      </w:pPr>
+    </w:p>
+    <w:p>
+      <w:pPr>
+        <w:pStyle w:val="ListParagraph"/>
+        <w:rPr>
+          <w:rFonts w:ascii="Times New Roman" w:hAnsi="Times New Roman" w:cs="Times New Roman"/>
+          <w:sz w:val="24"/>
+          <w:szCs w:val="24"/>
+        </w:rPr>
+      </w:pPr>
+    </w:p>
+    <w:p>
+      <w:pPr>
+        <w:pStyle w:val="ListParagraph"/>
+        <w:rPr>
+          <w:rFonts w:ascii="Times New Roman" w:hAnsi="Times New Roman" w:cs="Times New Roman"/>
+          <w:sz w:val="24"/>
+          <w:szCs w:val="24"/>
+        </w:rPr>
+      </w:pPr>
+    </w:p>
+    <w:p>
+      <w:pPr>
+        <w:pStyle w:val="ListParagraph"/>
+        <w:rPr>
+          <w:rFonts w:ascii="Times New Roman" w:hAnsi="Times New Roman" w:cs="Times New Roman"/>
+          <w:sz w:val="24"/>
+          <w:szCs w:val="24"/>
+        </w:rPr>
+      </w:pPr>
+    </w:p>
+    <w:p>
+      <w:pPr>
+        <w:pStyle w:val="ListParagraph"/>
+        <w:rPr>
+          <w:rFonts w:ascii="Times New Roman" w:hAnsi="Times New Roman" w:cs="Times New Roman"/>
+          <w:sz w:val="24"/>
+          <w:szCs w:val="24"/>
+        </w:rPr>
+      </w:pPr>
+    </w:p>
+    <w:p>
+      <w:pPr>
+        <w:pStyle w:val="ListParagraph"/>
+        <w:rPr>
+          <w:rFonts w:ascii="Times New Roman" w:hAnsi="Times New Roman" w:cs="Times New Roman"/>
+          <w:sz w:val="24"/>
+          <w:szCs w:val="24"/>
+        </w:rPr>
+      </w:pPr>
+    </w:p>
+    <w:p>
+      <w:pPr>
+        <w:pStyle w:val="ListParagraph"/>
+        <w:rPr>
+          <w:rFonts w:ascii="Times New Roman" w:hAnsi="Times New Roman" w:cs="Times New Roman"/>
+          <w:sz w:val="24"/>
+          <w:szCs w:val="24"/>
+        </w:rPr>
+      </w:pPr>
+    </w:p>
+    <w:p>
+      <w:pPr>
+        <w:pStyle w:val="ListParagraph"/>
+        <w:rPr>
+          <w:rFonts w:ascii="Times New Roman" w:hAnsi="Times New Roman" w:cs="Times New Roman"/>
+          <w:sz w:val="24"/>
+          <w:szCs w:val="24"/>
+        </w:rPr>
+      </w:pPr>
+    </w:p>
+    <w:p>
+      <w:pPr>
+        <w:pStyle w:val="ListParagraph"/>
+        <w:rPr>
+          <w:rFonts w:ascii="Times New Roman" w:hAnsi="Times New Roman" w:cs="Times New Roman"/>
+          <w:sz w:val="24"/>
+          <w:szCs w:val="24"/>
+        </w:rPr>
+      </w:pPr>
+    </w:p>
+    <w:p>
+      <w:pPr>
+        <w:pStyle w:val="ListParagraph"/>
+        <w:rPr>
+          <w:rFonts w:ascii="Times New Roman" w:hAnsi="Times New Roman" w:cs="Times New Roman"/>
+          <w:sz w:val="24"/>
+          <w:szCs w:val="24"/>
+        </w:rPr>
+      </w:pPr>
+    </w:p>
+    <w:p>
+      <w:pPr>
+        <w:pStyle w:val="ListParagraph"/>
+        <w:rPr>
+          <w:rFonts w:ascii="Times New Roman" w:hAnsi="Times New Roman" w:cs="Times New Roman"/>
+          <w:sz w:val="24"/>
+          <w:szCs w:val="24"/>
+        </w:rPr>
+      </w:pPr>
+    </w:p>
+    <w:p>
+      <w:pPr>
+        <w:pStyle w:val="ListParagraph"/>
+        <w:rPr>
+          <w:rFonts w:ascii="Times New Roman" w:hAnsi="Times New Roman" w:cs="Times New Roman"/>
+          <w:sz w:val="24"/>
+          <w:szCs w:val="24"/>
+        </w:rPr>
+      </w:pPr>
+    </w:p>
+    <w:p>
+      <w:pPr>
+        <w:pStyle w:val="ListParagraph"/>
+        <w:rPr>
+          <w:rFonts w:ascii="Times New Roman" w:hAnsi="Times New Roman" w:cs="Times New Roman"/>
+          <w:sz w:val="24"/>
+          <w:szCs w:val="24"/>
+        </w:rPr>
+      </w:pPr>
+    </w:p>
+    <w:p>
+      <w:pPr>
+        <w:pStyle w:val="ListParagraph"/>
+        <w:rPr>
+          <w:rFonts w:ascii="Times New Roman" w:hAnsi="Times New Roman" w:cs="Times New Roman"/>
+          <w:sz w:val="24"/>
+          <w:szCs w:val="24"/>
+        </w:rPr>
+      </w:pPr>
+    </w:p>
+    <w:p>
+      <w:pPr>
+        <w:pStyle w:val="ListParagraph"/>
+        <w:rPr>
+          <w:rFonts w:ascii="Times New Roman" w:hAnsi="Times New Roman" w:cs="Times New Roman"/>
+          <w:sz w:val="24"/>
+          <w:szCs w:val="24"/>
+        </w:rPr>
+      </w:pPr>
+    </w:p>
+    <w:p>
+      <w:pPr>
+        <w:pStyle w:val="ListParagraph"/>
+        <w:rPr>
+          <w:rFonts w:ascii="Times New Roman" w:hAnsi="Times New Roman" w:cs="Times New Roman"/>
+          <w:sz w:val="24"/>
+          <w:szCs w:val="24"/>
+        </w:rPr>
+      </w:pPr>
+    </w:p>
+    <w:p>
+      <w:pPr>
+        <w:pStyle w:val="ListParagraph"/>
+        <w:rPr>
+          <w:rFonts w:ascii="Times New Roman" w:hAnsi="Times New Roman" w:cs="Times New Roman"/>
+          <w:sz w:val="24"/>
+          <w:szCs w:val="24"/>
+        </w:rPr>
+      </w:pPr>
+    </w:p>
+    <w:p>
+      <w:pPr>
+        <w:pStyle w:val="ListParagraph"/>
+        <w:rPr>
+          <w:rFonts w:ascii="Times New Roman" w:hAnsi="Times New Roman" w:cs="Times New Roman"/>
+          <w:sz w:val="24"/>
+          <w:szCs w:val="24"/>
+        </w:rPr>
+      </w:pPr>
+    </w:p>
+    <w:p>
+      <w:pPr>
+        <w:pStyle w:val="ListParagraph"/>
+        <w:rPr>
+          <w:rFonts w:ascii="Times New Roman" w:hAnsi="Times New Roman" w:cs="Times New Roman"/>
+          <w:sz w:val="24"/>
+          <w:szCs w:val="24"/>
+        </w:rPr>
+      </w:pPr>
+    </w:p>
+    <w:p>
+      <w:pPr>
+        <w:pStyle w:val="ListParagraph"/>
+        <w:rPr>
+          <w:rFonts w:ascii="Times New Roman" w:hAnsi="Times New Roman" w:cs="Times New Roman"/>
+          <w:sz w:val="24"/>
+          <w:szCs w:val="24"/>
+        </w:rPr>
+      </w:pPr>
+    </w:p>
+    <w:p>
+      <w:pPr>
+        <w:rPr>
+          <w:rFonts w:ascii="Times New Roman" w:hAnsi="Times New Roman" w:cs="Times New Roman"/>
+          <w:sz w:val="24"/>
+          <w:szCs w:val="24"/>
+        </w:rPr>
+      </w:pPr>
+    </w:p>
+    <w:p>
+      <w:pPr>
+        <w:rPr>
+          <w:rFonts w:ascii="Times New Roman" w:hAnsi="Times New Roman" w:cs="Times New Roman"/>
+          <w:sz w:val="24"/>
+          <w:szCs w:val="24"/>
+        </w:rPr>
+      </w:pPr>
+    </w:p>
+    <w:p>
+      <w:pPr>
+        <w:rPr>
+          <w:rFonts w:ascii="Times New Roman" w:hAnsi="Times New Roman" w:cs="Times New Roman"/>
+          <w:sz w:val="24"/>
+          <w:szCs w:val="24"/>
+        </w:rPr>
+      </w:pPr>
+      <w:r>
+        <w:rPr>
+          <w:rFonts w:ascii="Times New Roman" w:hAnsi="Times New Roman" w:cs="Times New Roman"/>
+          <w:sz w:val="24"/>
+          <w:szCs w:val="24"/>
+        </w:rPr>
+        <w:t>3</w:t>
+      </w:r>
+      <w:r>
+        <w:rPr>
+          <w:rFonts w:ascii="Times New Roman" w:hAnsi="Times New Roman" w:cs="Times New Roman"/>
+          <w:sz w:val="24"/>
+          <w:szCs w:val="24"/>
+        </w:rPr>
+        <w:t xml:space="preserve">) CUDA </w:t>
+      </w:r>
+      <w:r>
+        <w:rPr>
+          <w:rFonts w:ascii="Times New Roman" w:hAnsi="Times New Roman" w:cs="Times New Roman"/>
+          <w:sz w:val="24"/>
+          <w:szCs w:val="24"/>
+        </w:rPr>
+        <w:t>Tower</w:t>
+      </w:r>
+      <w:r>
+        <w:rPr>
+          <w:rFonts w:ascii="Times New Roman" w:hAnsi="Times New Roman" w:cs="Times New Roman"/>
+          <w:sz w:val="24"/>
+          <w:szCs w:val="24"/>
+        </w:rPr>
+        <w:t>256:</w:t>
+      </w:r>
+    </w:p>
+    <w:p>
+      <w:pPr>
+        <w:ind w:firstLine="720"/>
+        <w:rPr>
+          <w:rFonts w:ascii="Times New Roman" w:hAnsi="Times New Roman" w:cs="Times New Roman"/>
+          <w:sz w:val="24"/>
+          <w:szCs w:val="24"/>
+        </w:rPr>
+      </w:pPr>
       <w:r>
         <w:rPr>
           <w:rFonts w:ascii="Times New Roman" w:hAnsi="Times New Roman" w:cs="Times New Roman"/>
@@ -1134,18 +1691,18 @@
           <w:szCs w:val="24"/>
         </w:rPr>
         <w:drawing>
-          <wp:anchor distT="0" distB="0" distL="114300" distR="114300" simplePos="0" relativeHeight="251664384" behindDoc="0" locked="0" layoutInCell="1" allowOverlap="1" wp14:anchorId="4A7325BE" wp14:editId="006E6428">
+          <wp:anchor distT="0" distB="0" distL="114300" distR="114300" simplePos="0" relativeHeight="251659264" behindDoc="0" locked="0" layoutInCell="1" allowOverlap="1" wp14:anchorId="4D4D017C" wp14:editId="76C42AFF">
             <wp:simplePos x="0" y="0"/>
             <wp:positionH relativeFrom="margin">
-              <wp:posOffset>3213100</wp:posOffset>
+              <wp:posOffset>-325120</wp:posOffset>
             </wp:positionH>
             <wp:positionV relativeFrom="paragraph">
-              <wp:posOffset>17144</wp:posOffset>
+              <wp:posOffset>78105</wp:posOffset>
             </wp:positionV>
-            <wp:extent cx="2762250" cy="6784699"/>
-            <wp:effectExtent l="0" t="0" r="0" b="0"/>
+            <wp:extent cx="2733675" cy="6683375"/>
+            <wp:effectExtent l="0" t="0" r="0" b="3175"/>
             <wp:wrapNone/>
-            <wp:docPr id="7" name="Picture 7"/>
+            <wp:docPr id="2" name="Picture 2"/>
             <wp:cNvGraphicFramePr>
               <a:graphicFrameLocks xmlns:a="http://schemas.openxmlformats.org/drawingml/2006/main" noChangeAspect="1"/>
             </wp:cNvGraphicFramePr>
@@ -1157,20 +1714,20 @@
                     <pic:cNvPicPr/>
                   </pic:nvPicPr>
                   <pic:blipFill rotWithShape="1">
-                    <a:blip r:embed="rId10" cstate="print">
+                    <a:blip r:embed="rId11" cstate="print">
                       <a:extLst>
                         <a:ext uri="{28A0092B-C50C-407E-A947-70E740481C1C}">
                           <a14:useLocalDpi xmlns:a14="http://schemas.microsoft.com/office/drawing/2010/main" val="0"/>
                         </a:ext>
                       </a:extLst>
                     </a:blip>
-                    <a:srcRect l="64585" t="2971" r="17284" b="9070"/>
+                    <a:srcRect l="20802" t="2971" r="60983" b="9070"/>
                     <a:stretch/>
                   </pic:blipFill>
                   <pic:spPr bwMode="auto">
                     <a:xfrm>
                       <a:off x="0" y="0"/>
-                      <a:ext cx="2762634" cy="6785642"/>
+                      <a:ext cx="2733675" cy="6683375"/>
                     </a:xfrm>
                     <a:prstGeom prst="rect">
                       <a:avLst/>
@@ -1196,478 +1753,26 @@
           </wp:anchor>
         </w:drawing>
       </w:r>
-    </w:p>
-    <w:p>
-      <w:pPr>
-        <w:pStyle w:val="ListParagraph"/>
-        <w:rPr>
-          <w:rFonts w:ascii="Times New Roman" w:hAnsi="Times New Roman" w:cs="Times New Roman"/>
-          <w:sz w:val="24"/>
-          <w:szCs w:val="24"/>
-        </w:rPr>
-      </w:pPr>
-    </w:p>
-    <w:p>
-      <w:pPr>
-        <w:pStyle w:val="ListParagraph"/>
-        <w:rPr>
-          <w:rFonts w:ascii="Times New Roman" w:hAnsi="Times New Roman" w:cs="Times New Roman"/>
-          <w:sz w:val="24"/>
-          <w:szCs w:val="24"/>
-        </w:rPr>
-      </w:pPr>
-    </w:p>
-    <w:p>
-      <w:pPr>
-        <w:pStyle w:val="ListParagraph"/>
-        <w:rPr>
-          <w:rFonts w:ascii="Times New Roman" w:hAnsi="Times New Roman" w:cs="Times New Roman"/>
-          <w:sz w:val="24"/>
-          <w:szCs w:val="24"/>
-        </w:rPr>
-      </w:pPr>
-    </w:p>
-    <w:p>
-      <w:pPr>
-        <w:pStyle w:val="ListParagraph"/>
-        <w:rPr>
-          <w:rFonts w:ascii="Times New Roman" w:hAnsi="Times New Roman" w:cs="Times New Roman"/>
-          <w:sz w:val="24"/>
-          <w:szCs w:val="24"/>
-        </w:rPr>
-      </w:pPr>
-    </w:p>
-    <w:p>
-      <w:pPr>
-        <w:pStyle w:val="ListParagraph"/>
-        <w:rPr>
-          <w:rFonts w:ascii="Times New Roman" w:hAnsi="Times New Roman" w:cs="Times New Roman"/>
-          <w:sz w:val="24"/>
-          <w:szCs w:val="24"/>
-        </w:rPr>
-      </w:pPr>
-    </w:p>
-    <w:p>
-      <w:pPr>
-        <w:pStyle w:val="ListParagraph"/>
-        <w:rPr>
-          <w:rFonts w:ascii="Times New Roman" w:hAnsi="Times New Roman" w:cs="Times New Roman"/>
-          <w:sz w:val="24"/>
-          <w:szCs w:val="24"/>
-        </w:rPr>
-      </w:pPr>
-    </w:p>
-    <w:p>
-      <w:pPr>
-        <w:pStyle w:val="ListParagraph"/>
-        <w:rPr>
-          <w:rFonts w:ascii="Times New Roman" w:hAnsi="Times New Roman" w:cs="Times New Roman"/>
-          <w:sz w:val="24"/>
-          <w:szCs w:val="24"/>
-        </w:rPr>
-      </w:pPr>
-    </w:p>
-    <w:p>
-      <w:pPr>
-        <w:pStyle w:val="ListParagraph"/>
-        <w:rPr>
-          <w:rFonts w:ascii="Times New Roman" w:hAnsi="Times New Roman" w:cs="Times New Roman"/>
-          <w:sz w:val="24"/>
-          <w:szCs w:val="24"/>
-        </w:rPr>
-      </w:pPr>
-    </w:p>
-    <w:p>
-      <w:pPr>
-        <w:pStyle w:val="ListParagraph"/>
-        <w:rPr>
-          <w:rFonts w:ascii="Times New Roman" w:hAnsi="Times New Roman" w:cs="Times New Roman"/>
-          <w:sz w:val="24"/>
-          <w:szCs w:val="24"/>
-        </w:rPr>
-      </w:pPr>
-    </w:p>
-    <w:p>
-      <w:pPr>
-        <w:pStyle w:val="ListParagraph"/>
-        <w:rPr>
-          <w:rFonts w:ascii="Times New Roman" w:hAnsi="Times New Roman" w:cs="Times New Roman"/>
-          <w:sz w:val="24"/>
-          <w:szCs w:val="24"/>
-        </w:rPr>
-      </w:pPr>
-    </w:p>
-    <w:p>
-      <w:pPr>
-        <w:pStyle w:val="ListParagraph"/>
-        <w:rPr>
-          <w:rFonts w:ascii="Times New Roman" w:hAnsi="Times New Roman" w:cs="Times New Roman"/>
-          <w:sz w:val="24"/>
-          <w:szCs w:val="24"/>
-        </w:rPr>
-      </w:pPr>
-    </w:p>
-    <w:p>
-      <w:pPr>
-        <w:pStyle w:val="ListParagraph"/>
-        <w:rPr>
-          <w:rFonts w:ascii="Times New Roman" w:hAnsi="Times New Roman" w:cs="Times New Roman"/>
-          <w:sz w:val="24"/>
-          <w:szCs w:val="24"/>
-        </w:rPr>
-      </w:pPr>
-    </w:p>
-    <w:p>
-      <w:pPr>
-        <w:pStyle w:val="ListParagraph"/>
-        <w:rPr>
-          <w:rFonts w:ascii="Times New Roman" w:hAnsi="Times New Roman" w:cs="Times New Roman"/>
-          <w:sz w:val="24"/>
-          <w:szCs w:val="24"/>
-        </w:rPr>
-      </w:pPr>
-    </w:p>
-    <w:p>
-      <w:pPr>
-        <w:pStyle w:val="ListParagraph"/>
-        <w:rPr>
-          <w:rFonts w:ascii="Times New Roman" w:hAnsi="Times New Roman" w:cs="Times New Roman"/>
-          <w:sz w:val="24"/>
-          <w:szCs w:val="24"/>
-        </w:rPr>
-      </w:pPr>
-    </w:p>
-    <w:p>
-      <w:pPr>
-        <w:pStyle w:val="ListParagraph"/>
-        <w:rPr>
-          <w:rFonts w:ascii="Times New Roman" w:hAnsi="Times New Roman" w:cs="Times New Roman"/>
-          <w:sz w:val="24"/>
-          <w:szCs w:val="24"/>
-        </w:rPr>
-      </w:pPr>
-    </w:p>
-    <w:p>
-      <w:pPr>
-        <w:pStyle w:val="ListParagraph"/>
-        <w:rPr>
-          <w:rFonts w:ascii="Times New Roman" w:hAnsi="Times New Roman" w:cs="Times New Roman"/>
-          <w:sz w:val="24"/>
-          <w:szCs w:val="24"/>
-        </w:rPr>
-      </w:pPr>
-    </w:p>
-    <w:p>
-      <w:pPr>
-        <w:pStyle w:val="ListParagraph"/>
-        <w:rPr>
-          <w:rFonts w:ascii="Times New Roman" w:hAnsi="Times New Roman" w:cs="Times New Roman"/>
-          <w:sz w:val="24"/>
-          <w:szCs w:val="24"/>
-        </w:rPr>
-      </w:pPr>
-    </w:p>
-    <w:p>
-      <w:pPr>
-        <w:pStyle w:val="ListParagraph"/>
-        <w:rPr>
-          <w:rFonts w:ascii="Times New Roman" w:hAnsi="Times New Roman" w:cs="Times New Roman"/>
-          <w:sz w:val="24"/>
-          <w:szCs w:val="24"/>
-        </w:rPr>
-      </w:pPr>
-    </w:p>
-    <w:p>
-      <w:pPr>
-        <w:pStyle w:val="ListParagraph"/>
-        <w:rPr>
-          <w:rFonts w:ascii="Times New Roman" w:hAnsi="Times New Roman" w:cs="Times New Roman"/>
-          <w:sz w:val="24"/>
-          <w:szCs w:val="24"/>
-        </w:rPr>
-      </w:pPr>
-    </w:p>
-    <w:p>
-      <w:pPr>
-        <w:pStyle w:val="ListParagraph"/>
-        <w:rPr>
-          <w:rFonts w:ascii="Times New Roman" w:hAnsi="Times New Roman" w:cs="Times New Roman"/>
-          <w:sz w:val="24"/>
-          <w:szCs w:val="24"/>
-        </w:rPr>
-      </w:pPr>
-    </w:p>
-    <w:p>
-      <w:pPr>
-        <w:pStyle w:val="ListParagraph"/>
-        <w:rPr>
-          <w:rFonts w:ascii="Times New Roman" w:hAnsi="Times New Roman" w:cs="Times New Roman"/>
-          <w:sz w:val="24"/>
-          <w:szCs w:val="24"/>
-        </w:rPr>
-      </w:pPr>
-    </w:p>
-    <w:p>
-      <w:pPr>
-        <w:pStyle w:val="ListParagraph"/>
-        <w:rPr>
-          <w:rFonts w:ascii="Times New Roman" w:hAnsi="Times New Roman" w:cs="Times New Roman"/>
-          <w:sz w:val="24"/>
-          <w:szCs w:val="24"/>
-        </w:rPr>
-      </w:pPr>
-    </w:p>
-    <w:p>
-      <w:pPr>
-        <w:pStyle w:val="ListParagraph"/>
-        <w:rPr>
-          <w:rFonts w:ascii="Times New Roman" w:hAnsi="Times New Roman" w:cs="Times New Roman"/>
-          <w:sz w:val="24"/>
-          <w:szCs w:val="24"/>
-        </w:rPr>
-      </w:pPr>
-    </w:p>
-    <w:p>
-      <w:pPr>
-        <w:pStyle w:val="ListParagraph"/>
-        <w:rPr>
-          <w:rFonts w:ascii="Times New Roman" w:hAnsi="Times New Roman" w:cs="Times New Roman"/>
-          <w:sz w:val="24"/>
-          <w:szCs w:val="24"/>
-        </w:rPr>
-      </w:pPr>
-    </w:p>
-    <w:p>
-      <w:pPr>
-        <w:pStyle w:val="ListParagraph"/>
-        <w:rPr>
-          <w:rFonts w:ascii="Times New Roman" w:hAnsi="Times New Roman" w:cs="Times New Roman"/>
-          <w:sz w:val="24"/>
-          <w:szCs w:val="24"/>
-        </w:rPr>
-      </w:pPr>
-    </w:p>
-    <w:p>
-      <w:pPr>
-        <w:pStyle w:val="ListParagraph"/>
-        <w:rPr>
-          <w:rFonts w:ascii="Times New Roman" w:hAnsi="Times New Roman" w:cs="Times New Roman"/>
-          <w:sz w:val="24"/>
-          <w:szCs w:val="24"/>
-        </w:rPr>
-      </w:pPr>
-    </w:p>
-    <w:p>
-      <w:pPr>
-        <w:pStyle w:val="ListParagraph"/>
-        <w:rPr>
-          <w:rFonts w:ascii="Times New Roman" w:hAnsi="Times New Roman" w:cs="Times New Roman"/>
-          <w:sz w:val="24"/>
-          <w:szCs w:val="24"/>
-        </w:rPr>
-      </w:pPr>
-    </w:p>
-    <w:p>
-      <w:pPr>
-        <w:pStyle w:val="ListParagraph"/>
-        <w:rPr>
-          <w:rFonts w:ascii="Times New Roman" w:hAnsi="Times New Roman" w:cs="Times New Roman"/>
-          <w:sz w:val="24"/>
-          <w:szCs w:val="24"/>
-        </w:rPr>
-      </w:pPr>
-    </w:p>
-    <w:p>
-      <w:pPr>
-        <w:pStyle w:val="ListParagraph"/>
-        <w:rPr>
-          <w:rFonts w:ascii="Times New Roman" w:hAnsi="Times New Roman" w:cs="Times New Roman"/>
-          <w:sz w:val="24"/>
-          <w:szCs w:val="24"/>
-        </w:rPr>
-      </w:pPr>
-    </w:p>
-    <w:p>
-      <w:pPr>
-        <w:pStyle w:val="ListParagraph"/>
-        <w:rPr>
-          <w:rFonts w:ascii="Times New Roman" w:hAnsi="Times New Roman" w:cs="Times New Roman"/>
-          <w:sz w:val="24"/>
-          <w:szCs w:val="24"/>
-        </w:rPr>
-      </w:pPr>
-    </w:p>
-    <w:p>
-      <w:pPr>
-        <w:pStyle w:val="ListParagraph"/>
-        <w:rPr>
-          <w:rFonts w:ascii="Times New Roman" w:hAnsi="Times New Roman" w:cs="Times New Roman"/>
-          <w:sz w:val="24"/>
-          <w:szCs w:val="24"/>
-        </w:rPr>
-      </w:pPr>
-    </w:p>
-    <w:p>
-      <w:pPr>
-        <w:pStyle w:val="ListParagraph"/>
-        <w:rPr>
-          <w:rFonts w:ascii="Times New Roman" w:hAnsi="Times New Roman" w:cs="Times New Roman"/>
-          <w:sz w:val="24"/>
-          <w:szCs w:val="24"/>
-        </w:rPr>
-      </w:pPr>
-    </w:p>
-    <w:p>
-      <w:pPr>
-        <w:pStyle w:val="ListParagraph"/>
-        <w:rPr>
-          <w:rFonts w:ascii="Times New Roman" w:hAnsi="Times New Roman" w:cs="Times New Roman"/>
-          <w:sz w:val="24"/>
-          <w:szCs w:val="24"/>
-        </w:rPr>
-      </w:pPr>
-    </w:p>
-    <w:p>
-      <w:pPr>
-        <w:pStyle w:val="ListParagraph"/>
-        <w:rPr>
-          <w:rFonts w:ascii="Times New Roman" w:hAnsi="Times New Roman" w:cs="Times New Roman"/>
-          <w:sz w:val="24"/>
-          <w:szCs w:val="24"/>
-        </w:rPr>
-      </w:pPr>
-    </w:p>
-    <w:p>
-      <w:pPr>
-        <w:pStyle w:val="ListParagraph"/>
-        <w:rPr>
-          <w:rFonts w:ascii="Times New Roman" w:hAnsi="Times New Roman" w:cs="Times New Roman"/>
-          <w:sz w:val="24"/>
-          <w:szCs w:val="24"/>
-        </w:rPr>
-      </w:pPr>
-    </w:p>
-    <w:p>
-      <w:pPr>
-        <w:pStyle w:val="ListParagraph"/>
-        <w:rPr>
-          <w:rFonts w:ascii="Times New Roman" w:hAnsi="Times New Roman" w:cs="Times New Roman"/>
-          <w:sz w:val="24"/>
-          <w:szCs w:val="24"/>
-        </w:rPr>
-      </w:pPr>
-    </w:p>
-    <w:p>
-      <w:pPr>
-        <w:pStyle w:val="ListParagraph"/>
-        <w:rPr>
-          <w:rFonts w:ascii="Times New Roman" w:hAnsi="Times New Roman" w:cs="Times New Roman"/>
-          <w:sz w:val="24"/>
-          <w:szCs w:val="24"/>
-        </w:rPr>
-      </w:pPr>
-    </w:p>
-    <w:p>
-      <w:pPr>
-        <w:pStyle w:val="ListParagraph"/>
-        <w:rPr>
-          <w:rFonts w:ascii="Times New Roman" w:hAnsi="Times New Roman" w:cs="Times New Roman"/>
-          <w:sz w:val="24"/>
-          <w:szCs w:val="24"/>
-        </w:rPr>
-      </w:pPr>
-    </w:p>
-    <w:p>
-      <w:pPr>
-        <w:rPr>
-          <w:rFonts w:ascii="Times New Roman" w:hAnsi="Times New Roman" w:cs="Times New Roman"/>
-          <w:sz w:val="24"/>
-          <w:szCs w:val="24"/>
-        </w:rPr>
-      </w:pPr>
-    </w:p>
-    <w:p>
-      <w:pPr>
-        <w:rPr>
-          <w:rFonts w:ascii="Times New Roman" w:hAnsi="Times New Roman" w:cs="Times New Roman"/>
-          <w:sz w:val="24"/>
-          <w:szCs w:val="24"/>
-        </w:rPr>
-      </w:pPr>
-    </w:p>
-    <w:p>
-      <w:pPr>
-        <w:rPr>
-          <w:rFonts w:ascii="Times New Roman" w:hAnsi="Times New Roman" w:cs="Times New Roman"/>
-          <w:sz w:val="24"/>
-          <w:szCs w:val="24"/>
-        </w:rPr>
-      </w:pPr>
-      <w:r>
-        <w:rPr>
-          <w:rFonts w:ascii="Times New Roman" w:hAnsi="Times New Roman" w:cs="Times New Roman"/>
-          <w:sz w:val="24"/>
-          <w:szCs w:val="24"/>
-        </w:rPr>
-        <w:t>3</w:t>
-      </w:r>
-      <w:r>
-        <w:rPr>
-          <w:rFonts w:ascii="Times New Roman" w:hAnsi="Times New Roman" w:cs="Times New Roman"/>
-          <w:sz w:val="24"/>
-          <w:szCs w:val="24"/>
-        </w:rPr>
-        <w:t>) CUDA 256:</w:t>
-      </w:r>
-    </w:p>
-    <w:p>
-      <w:pPr>
-        <w:ind w:firstLine="720"/>
-        <w:rPr>
-          <w:rFonts w:ascii="Times New Roman" w:hAnsi="Times New Roman" w:cs="Times New Roman"/>
-          <w:sz w:val="24"/>
-          <w:szCs w:val="24"/>
-        </w:rPr>
-      </w:pPr>
-    </w:p>
-    <w:p>
-      <w:pPr>
-        <w:ind w:firstLine="720"/>
-        <w:rPr>
-          <w:rFonts w:ascii="Times New Roman" w:hAnsi="Times New Roman" w:cs="Times New Roman"/>
-          <w:sz w:val="24"/>
-          <w:szCs w:val="24"/>
-        </w:rPr>
-      </w:pPr>
-    </w:p>
-    <w:p>
-      <w:pPr>
-        <w:ind w:firstLine="720"/>
-        <w:rPr>
-          <w:rFonts w:ascii="Times New Roman" w:hAnsi="Times New Roman" w:cs="Times New Roman"/>
-          <w:sz w:val="24"/>
-          <w:szCs w:val="24"/>
-        </w:rPr>
-      </w:pPr>
-      <w:r>
-        <w:rPr>
+      <w:r>
+        <w:rPr>
+          <w:rFonts w:ascii="Times New Roman" w:hAnsi="Times New Roman" w:cs="Times New Roman"/>
           <w:noProof/>
           <w:sz w:val="24"/>
           <w:szCs w:val="24"/>
         </w:rPr>
         <w:drawing>
-          <wp:anchor distT="0" distB="0" distL="114300" distR="114300" simplePos="0" relativeHeight="251658240" behindDoc="0" locked="0" layoutInCell="1" allowOverlap="1" wp14:anchorId="366517B9" wp14:editId="2F8EB7EE">
+          <wp:anchor distT="0" distB="0" distL="114300" distR="114300" simplePos="0" relativeHeight="251664384" behindDoc="0" locked="0" layoutInCell="1" allowOverlap="1" wp14:anchorId="4A7325BE" wp14:editId="08CE8B57">
             <wp:simplePos x="0" y="0"/>
             <wp:positionH relativeFrom="margin">
-              <wp:posOffset>3841751</wp:posOffset>
+              <wp:posOffset>3182728</wp:posOffset>
             </wp:positionH>
             <wp:positionV relativeFrom="paragraph">
-              <wp:posOffset>17145</wp:posOffset>
+              <wp:posOffset>33020</wp:posOffset>
             </wp:positionV>
-            <wp:extent cx="2547430" cy="6432550"/>
-            <wp:effectExtent l="0" t="0" r="5715" b="6350"/>
+            <wp:extent cx="2762250" cy="6784699"/>
+            <wp:effectExtent l="0" t="0" r="0" b="0"/>
             <wp:wrapNone/>
-            <wp:docPr id="4" name="Picture 4"/>
+            <wp:docPr id="7" name="Picture 7"/>
             <wp:cNvGraphicFramePr>
               <a:graphicFrameLocks xmlns:a="http://schemas.openxmlformats.org/drawingml/2006/main" noChangeAspect="1"/>
             </wp:cNvGraphicFramePr>
@@ -1675,7 +1780,7 @@
               <a:graphicData uri="http://schemas.openxmlformats.org/drawingml/2006/picture">
                 <pic:pic xmlns:pic="http://schemas.openxmlformats.org/drawingml/2006/picture">
                   <pic:nvPicPr>
-                    <pic:cNvPr id="4" name="mpi256.bmp"/>
+                    <pic:cNvPr id="2" name="cuda256.bmp"/>
                     <pic:cNvPicPr/>
                   </pic:nvPicPr>
                   <pic:blipFill rotWithShape="1">
@@ -1686,13 +1791,13 @@
                         </a:ext>
                       </a:extLst>
                     </a:blip>
-                    <a:srcRect l="64803" t="3928" r="17049" b="5564"/>
+                    <a:srcRect l="64585" t="2971" r="17284" b="9070"/>
                     <a:stretch/>
                   </pic:blipFill>
                   <pic:spPr bwMode="auto">
                     <a:xfrm>
                       <a:off x="0" y="0"/>
-                      <a:ext cx="2560209" cy="6464819"/>
+                      <a:ext cx="2762250" cy="6784699"/>
                     </a:xfrm>
                     <a:prstGeom prst="rect">
                       <a:avLst/>
@@ -1718,75 +1823,26 @@
           </wp:anchor>
         </w:drawing>
       </w:r>
-      <w:r>
-        <w:rPr>
-          <w:noProof/>
-          <w:sz w:val="24"/>
-          <w:szCs w:val="24"/>
-        </w:rPr>
-        <w:drawing>
-          <wp:anchor distT="0" distB="0" distL="114300" distR="114300" simplePos="0" relativeHeight="251666432" behindDoc="0" locked="0" layoutInCell="1" allowOverlap="1" wp14:anchorId="68BF3057" wp14:editId="1C6DA88C">
-            <wp:simplePos x="0" y="0"/>
-            <wp:positionH relativeFrom="margin">
-              <wp:align>left</wp:align>
-            </wp:positionH>
-            <wp:positionV relativeFrom="paragraph">
-              <wp:posOffset>13970</wp:posOffset>
-            </wp:positionV>
-            <wp:extent cx="2562225" cy="6411359"/>
-            <wp:effectExtent l="0" t="0" r="0" b="8890"/>
-            <wp:wrapNone/>
-            <wp:docPr id="8" name="Picture 8"/>
-            <wp:cNvGraphicFramePr>
-              <a:graphicFrameLocks xmlns:a="http://schemas.openxmlformats.org/drawingml/2006/main" noChangeAspect="1"/>
-            </wp:cNvGraphicFramePr>
-            <a:graphic xmlns:a="http://schemas.openxmlformats.org/drawingml/2006/main">
-              <a:graphicData uri="http://schemas.openxmlformats.org/drawingml/2006/picture">
-                <pic:pic xmlns:pic="http://schemas.openxmlformats.org/drawingml/2006/picture">
-                  <pic:nvPicPr>
-                    <pic:cNvPr id="4" name="mpi256.bmp"/>
-                    <pic:cNvPicPr/>
-                  </pic:nvPicPr>
-                  <pic:blipFill rotWithShape="1">
-                    <a:blip r:embed="rId11" cstate="print">
-                      <a:extLst>
-                        <a:ext uri="{28A0092B-C50C-407E-A947-70E740481C1C}">
-                          <a14:useLocalDpi xmlns:a14="http://schemas.microsoft.com/office/drawing/2010/main" val="0"/>
-                        </a:ext>
-                      </a:extLst>
-                    </a:blip>
-                    <a:srcRect l="20800" t="3928" r="60886" b="5564"/>
-                    <a:stretch/>
-                  </pic:blipFill>
-                  <pic:spPr bwMode="auto">
-                    <a:xfrm>
-                      <a:off x="0" y="0"/>
-                      <a:ext cx="2565074" cy="6418488"/>
-                    </a:xfrm>
-                    <a:prstGeom prst="rect">
-                      <a:avLst/>
-                    </a:prstGeom>
-                    <a:ln>
-                      <a:noFill/>
-                    </a:ln>
-                    <a:extLst>
-                      <a:ext uri="{53640926-AAD7-44D8-BBD7-CCE9431645EC}">
-                        <a14:shadowObscured xmlns:a14="http://schemas.microsoft.com/office/drawing/2010/main"/>
-                      </a:ext>
-                    </a:extLst>
-                  </pic:spPr>
-                </pic:pic>
-              </a:graphicData>
-            </a:graphic>
-            <wp14:sizeRelH relativeFrom="margin">
-              <wp14:pctWidth>0</wp14:pctWidth>
-            </wp14:sizeRelH>
-            <wp14:sizeRelV relativeFrom="margin">
-              <wp14:pctHeight>0</wp14:pctHeight>
-            </wp14:sizeRelV>
-          </wp:anchor>
-        </w:drawing>
-      </w:r>
+    </w:p>
+    <w:p>
+      <w:pPr>
+        <w:ind w:firstLine="720"/>
+        <w:rPr>
+          <w:rFonts w:ascii="Times New Roman" w:hAnsi="Times New Roman" w:cs="Times New Roman"/>
+          <w:sz w:val="24"/>
+          <w:szCs w:val="24"/>
+        </w:rPr>
+      </w:pPr>
+    </w:p>
+    <w:p>
+      <w:pPr>
+        <w:ind w:firstLine="720"/>
+        <w:rPr>
+          <w:rFonts w:ascii="Times New Roman" w:hAnsi="Times New Roman" w:cs="Times New Roman"/>
+          <w:sz w:val="24"/>
+          <w:szCs w:val="24"/>
+        </w:rPr>
+      </w:pPr>
     </w:p>
     <w:p>
       <w:pPr>
@@ -4195,7 +4251,7 @@
 </file>
 
 <file path=customXml/itemProps1.xml><?xml version="1.0" encoding="utf-8"?>
-<ds:datastoreItem xmlns:ds="http://schemas.openxmlformats.org/officeDocument/2006/customXml" ds:itemID="{4F08F888-C01E-4AF3-9168-ED6B56C8077F}">
+<ds:datastoreItem xmlns:ds="http://schemas.openxmlformats.org/officeDocument/2006/customXml" ds:itemID="{2A783DA1-7E32-4E31-9341-763C33943B6E}">
   <ds:schemaRefs>
     <ds:schemaRef ds:uri="http://schemas.openxmlformats.org/officeDocument/2006/bibliography"/>
   </ds:schemaRefs>

</xml_diff>